<commit_message>
Tesztdokumentáció 98% kész, side fájl a teszthez hozzáadva
</commit_message>
<xml_diff>
--- a/EphemeralTesztDokumentacio.docx
+++ b/EphemeralTesztDokumentacio.docx
@@ -1,10 +1,11 @@
 
 <file path=word/document.xml><?xml version="1.0" encoding="utf-8"?>
-<w:document xmlns:wpc="http://schemas.microsoft.com/office/word/2010/wordprocessingCanvas" xmlns:cx="http://schemas.microsoft.com/office/drawing/2014/chartex" xmlns:cx1="http://schemas.microsoft.com/office/drawing/2015/9/8/chartex" xmlns:cx2="http://schemas.microsoft.com/office/drawing/2015/10/21/chartex" xmlns:cx3="http://schemas.microsoft.com/office/drawing/2016/5/9/chartex" xmlns:cx4="http://schemas.microsoft.com/office/drawing/2016/5/10/chartex" xmlns:cx5="http://schemas.microsoft.com/office/drawing/2016/5/11/chartex" xmlns:cx6="http://schemas.microsoft.com/office/drawing/2016/5/12/chartex" xmlns:cx7="http://schemas.microsoft.com/office/drawing/2016/5/13/chartex" xmlns:cx8="http://schemas.microsoft.com/office/drawing/2016/5/14/chartex" xmlns:mc="http://schemas.openxmlformats.org/markup-compatibility/2006" xmlns:aink="http://schemas.microsoft.com/office/drawing/2016/ink" xmlns:am3d="http://schemas.microsoft.com/office/drawing/2017/model3d" xmlns:o="urn:schemas-microsoft-com:office:office" xmlns:r="http://schemas.openxmlformats.org/officeDocument/2006/relationships" xmlns:m="http://schemas.openxmlformats.org/officeDocument/2006/math" xmlns:v="urn:schemas-microsoft-com:vml" xmlns:wp14="http://schemas.microsoft.com/office/word/2010/wordprocessingDrawing" xmlns:wp="http://schemas.openxmlformats.org/drawingml/2006/wordprocessingDrawing" xmlns:w10="urn:schemas-microsoft-com:office:word" xmlns:w="http://schemas.openxmlformats.org/wordprocessingml/2006/main" xmlns:w14="http://schemas.microsoft.com/office/word/2010/wordml" xmlns:w15="http://schemas.microsoft.com/office/word/2012/wordml" xmlns:w16cid="http://schemas.microsoft.com/office/word/2016/wordml/cid" xmlns:w16se="http://schemas.microsoft.com/office/word/2015/wordml/symex" xmlns:wpg="http://schemas.microsoft.com/office/word/2010/wordprocessingGroup" xmlns:wpi="http://schemas.microsoft.com/office/word/2010/wordprocessingInk" xmlns:wne="http://schemas.microsoft.com/office/word/2006/wordml" xmlns:wps="http://schemas.microsoft.com/office/word/2010/wordprocessingShape" mc:Ignorable="w14 w15 w16se w16cid wp14">
+<w:document xmlns:wpc="http://schemas.microsoft.com/office/word/2010/wordprocessingCanvas" xmlns:cx="http://schemas.microsoft.com/office/drawing/2014/chartex" xmlns:cx1="http://schemas.microsoft.com/office/drawing/2015/9/8/chartex" xmlns:cx2="http://schemas.microsoft.com/office/drawing/2015/10/21/chartex" xmlns:cx3="http://schemas.microsoft.com/office/drawing/2016/5/9/chartex" xmlns:cx4="http://schemas.microsoft.com/office/drawing/2016/5/10/chartex" xmlns:cx5="http://schemas.microsoft.com/office/drawing/2016/5/11/chartex" xmlns:cx6="http://schemas.microsoft.com/office/drawing/2016/5/12/chartex" xmlns:cx7="http://schemas.microsoft.com/office/drawing/2016/5/13/chartex" xmlns:cx8="http://schemas.microsoft.com/office/drawing/2016/5/14/chartex" xmlns:mc="http://schemas.openxmlformats.org/markup-compatibility/2006" xmlns:aink="http://schemas.microsoft.com/office/drawing/2016/ink" xmlns:am3d="http://schemas.microsoft.com/office/drawing/2017/model3d" xmlns:o="urn:schemas-microsoft-com:office:office" xmlns:oel="http://schemas.microsoft.com/office/2019/extlst" xmlns:r="http://schemas.openxmlformats.org/officeDocument/2006/relationships" xmlns:m="http://schemas.openxmlformats.org/officeDocument/2006/math" xmlns:v="urn:schemas-microsoft-com:vml" xmlns:wp14="http://schemas.microsoft.com/office/word/2010/wordprocessingDrawing" xmlns:wp="http://schemas.openxmlformats.org/drawingml/2006/wordprocessingDrawing" xmlns:w10="urn:schemas-microsoft-com:office:word" xmlns:w="http://schemas.openxmlformats.org/wordprocessingml/2006/main" xmlns:w14="http://schemas.microsoft.com/office/word/2010/wordml" xmlns:w15="http://schemas.microsoft.com/office/word/2012/wordml" xmlns:w16cex="http://schemas.microsoft.com/office/word/2018/wordml/cex" xmlns:w16cid="http://schemas.microsoft.com/office/word/2016/wordml/cid" xmlns:w16="http://schemas.microsoft.com/office/word/2018/wordml" xmlns:w16du="http://schemas.microsoft.com/office/word/2023/wordml/word16du" xmlns:w16sdtdh="http://schemas.microsoft.com/office/word/2020/wordml/sdtdatahash" xmlns:w16sdtfl="http://schemas.microsoft.com/office/word/2024/wordml/sdtformatlock" xmlns:w16se="http://schemas.microsoft.com/office/word/2015/wordml/symex" xmlns:wpg="http://schemas.microsoft.com/office/word/2010/wordprocessingGroup" xmlns:wpi="http://schemas.microsoft.com/office/word/2010/wordprocessingInk" xmlns:wne="http://schemas.microsoft.com/office/word/2006/wordml" xmlns:wps="http://schemas.microsoft.com/office/word/2010/wordprocessingShape" mc:Ignorable="w14 w15 w16se w16cid w16 w16cex w16sdtdh w16sdtfl w16du wp14">
   <w:body>
     <w:p>
       <w:pPr>
         <w:pStyle w:val="Cmsor1"/>
+        <w:ind w:left="-851" w:right="-567"/>
         <w:jc w:val="center"/>
         <w:rPr>
           <w:sz w:val="96"/>
@@ -23,45 +24,793 @@
     </w:p>
     <w:p>
       <w:pPr>
+        <w:ind w:left="-851" w:right="-567"/>
+        <w:jc w:val="center"/>
+        <w:rPr>
+          <w:sz w:val="36"/>
+          <w:szCs w:val="36"/>
+        </w:rPr>
+      </w:pPr>
+      <w:bookmarkStart w:id="1" w:name="_Toc192757745"/>
+      <w:r>
+        <w:rPr>
+          <w:sz w:val="36"/>
+          <w:szCs w:val="36"/>
+        </w:rPr>
+        <w:t>Készítette:</w:t>
+      </w:r>
+    </w:p>
+    <w:bookmarkEnd w:id="1"/>
+    <w:p>
+      <w:pPr>
+        <w:ind w:left="-851" w:right="-567"/>
+        <w:jc w:val="center"/>
+        <w:rPr>
+          <w:sz w:val="36"/>
+          <w:szCs w:val="36"/>
+        </w:rPr>
+      </w:pPr>
+      <w:r>
+        <w:rPr>
+          <w:sz w:val="36"/>
+          <w:szCs w:val="36"/>
+        </w:rPr>
+        <w:t xml:space="preserve">Nagy Levente Ferenc, </w:t>
+      </w:r>
+      <w:proofErr w:type="spellStart"/>
+      <w:r>
+        <w:rPr>
+          <w:sz w:val="36"/>
+          <w:szCs w:val="36"/>
+        </w:rPr>
+        <w:t>Veller</w:t>
+      </w:r>
+      <w:proofErr w:type="spellEnd"/>
+      <w:r>
+        <w:rPr>
+          <w:sz w:val="36"/>
+          <w:szCs w:val="36"/>
+        </w:rPr>
+        <w:t xml:space="preserve"> Árpád, Csanálosi Bálint</w:t>
+      </w:r>
+    </w:p>
+    <w:p>
+      <w:pPr>
+        <w:ind w:left="-851" w:right="-567"/>
+      </w:pPr>
+    </w:p>
+    <w:p>
+      <w:pPr>
+        <w:ind w:left="-851" w:right="-567"/>
+      </w:pPr>
+    </w:p>
+    <w:p>
+      <w:pPr>
+        <w:ind w:left="-851" w:right="-567"/>
+      </w:pPr>
+    </w:p>
+    <w:p>
+      <w:pPr>
+        <w:ind w:left="-851" w:right="-567"/>
+      </w:pPr>
+    </w:p>
+    <w:p>
+      <w:pPr>
+        <w:ind w:left="-851" w:right="-567"/>
+      </w:pPr>
+    </w:p>
+    <w:p>
+      <w:pPr>
+        <w:ind w:left="-851" w:right="-567"/>
+      </w:pPr>
+    </w:p>
+    <w:p>
+      <w:pPr>
+        <w:ind w:left="-851" w:right="-567"/>
+      </w:pPr>
+    </w:p>
+    <w:p>
+      <w:pPr>
+        <w:ind w:left="-851" w:right="-567"/>
+      </w:pPr>
+    </w:p>
+    <w:p>
+      <w:pPr>
+        <w:ind w:left="-851" w:right="-567"/>
+      </w:pPr>
+    </w:p>
+    <w:p>
+      <w:pPr>
+        <w:ind w:left="-851" w:right="-567"/>
+      </w:pPr>
+    </w:p>
+    <w:p>
+      <w:pPr>
+        <w:ind w:left="-851" w:right="-567"/>
+        <w:jc w:val="center"/>
+      </w:pPr>
+      <w:r>
+        <w:t>2025</w:t>
+      </w:r>
+    </w:p>
+    <w:p>
+      <w:pPr>
+        <w:spacing w:line="259" w:lineRule="auto"/>
+        <w:ind w:left="-851" w:right="-567"/>
+        <w:rPr>
+          <w:rFonts w:asciiTheme="majorHAnsi" w:eastAsiaTheme="majorEastAsia" w:hAnsiTheme="majorHAnsi" w:cstheme="majorBidi"/>
+          <w:color w:val="1481AB" w:themeColor="accent1" w:themeShade="BF"/>
+          <w:sz w:val="40"/>
+          <w:szCs w:val="40"/>
+        </w:rPr>
+      </w:pPr>
+      <w:r>
+        <w:br w:type="page"/>
+      </w:r>
+    </w:p>
+    <w:p>
+      <w:pPr>
         <w:pStyle w:val="Cmsor1"/>
+        <w:ind w:left="-851" w:right="-567"/>
+        <w:rPr>
+          <w:sz w:val="72"/>
+          <w:szCs w:val="72"/>
+        </w:rPr>
+      </w:pPr>
+      <w:proofErr w:type="spellStart"/>
+      <w:r>
+        <w:rPr>
+          <w:sz w:val="72"/>
+          <w:szCs w:val="72"/>
+        </w:rPr>
+        <w:lastRenderedPageBreak/>
+        <w:t>Selenium</w:t>
+      </w:r>
+      <w:proofErr w:type="spellEnd"/>
+      <w:r>
+        <w:rPr>
+          <w:sz w:val="72"/>
+          <w:szCs w:val="72"/>
+        </w:rPr>
+        <w:t xml:space="preserve"> IDE Frontend tesztek</w:t>
+      </w:r>
+    </w:p>
+    <w:p>
+      <w:pPr>
+        <w:pStyle w:val="Cmsor2"/>
+        <w:ind w:left="-851" w:right="-567"/>
+        <w:rPr>
+          <w:sz w:val="56"/>
+          <w:szCs w:val="56"/>
+        </w:rPr>
+      </w:pPr>
+      <w:r>
+        <w:rPr>
+          <w:sz w:val="56"/>
+          <w:szCs w:val="56"/>
+        </w:rPr>
+        <w:t>Bejelentkezés</w:t>
+      </w:r>
+      <w:r>
+        <w:rPr>
+          <w:sz w:val="56"/>
+          <w:szCs w:val="56"/>
+        </w:rPr>
+        <w:t>:</w:t>
+      </w:r>
+    </w:p>
+    <w:p>
+      <w:pPr>
+        <w:ind w:left="-851" w:right="-567"/>
+        <w:rPr>
+          <w:sz w:val="36"/>
+          <w:szCs w:val="36"/>
+        </w:rPr>
+      </w:pPr>
+      <w:r>
+        <w:rPr>
+          <w:sz w:val="36"/>
+          <w:szCs w:val="36"/>
+        </w:rPr>
+        <w:t>Teszt a felhasználó bejelentkeztetéséhez.</w:t>
+      </w:r>
+    </w:p>
+    <w:p>
+      <w:pPr>
+        <w:ind w:left="-851" w:right="-567"/>
+        <w:rPr>
+          <w:sz w:val="36"/>
+          <w:szCs w:val="36"/>
+        </w:rPr>
+      </w:pPr>
+      <w:r>
+        <w:rPr>
+          <w:sz w:val="36"/>
+          <w:szCs w:val="36"/>
+        </w:rPr>
+        <w:t xml:space="preserve">Bemenetek: </w:t>
+      </w:r>
+    </w:p>
+    <w:p>
+      <w:pPr>
+        <w:ind w:left="-851" w:right="-567"/>
+        <w:rPr>
+          <w:sz w:val="36"/>
+          <w:szCs w:val="36"/>
+        </w:rPr>
+      </w:pPr>
+      <w:r>
+        <w:rPr>
+          <w:sz w:val="36"/>
+          <w:szCs w:val="36"/>
+        </w:rPr>
+        <w:t xml:space="preserve">Email: </w:t>
+      </w:r>
+      <w:hyperlink r:id="rId6" w:history="1">
+        <w:r>
+          <w:rPr>
+            <w:rStyle w:val="Hiperhivatkozs"/>
+            <w:sz w:val="36"/>
+            <w:szCs w:val="36"/>
+          </w:rPr>
+          <w:t>TestPlayer@gmail.com</w:t>
+        </w:r>
+      </w:hyperlink>
+    </w:p>
+    <w:p>
+      <w:pPr>
+        <w:ind w:left="-851" w:right="-567"/>
+        <w:rPr>
+          <w:sz w:val="36"/>
+          <w:szCs w:val="36"/>
+        </w:rPr>
+      </w:pPr>
+      <w:r>
+        <w:rPr>
+          <w:sz w:val="36"/>
+          <w:szCs w:val="36"/>
+        </w:rPr>
+        <w:t>Jelszó: Jelszo1!</w:t>
+      </w:r>
+    </w:p>
+    <w:p>
+      <w:pPr>
+        <w:ind w:left="-851" w:right="-567"/>
         <w:jc w:val="center"/>
         <w:rPr>
           <w:sz w:val="36"/>
           <w:szCs w:val="36"/>
         </w:rPr>
       </w:pPr>
-      <w:bookmarkStart w:id="1" w:name="_Toc192757745"/>
-      <w:r>
-        <w:rPr>
-          <w:sz w:val="36"/>
-          <w:szCs w:val="36"/>
-        </w:rPr>
-        <w:t>Készítette:</w:t>
+      <w:r>
+        <w:rPr>
+          <w:sz w:val="36"/>
+          <w:szCs w:val="36"/>
+        </w:rPr>
+        <w:drawing>
+          <wp:inline distT="0" distB="0" distL="0" distR="0" wp14:anchorId="5B6F5A9D" wp14:editId="15AEB23E">
+            <wp:extent cx="6732000" cy="3600000"/>
+            <wp:effectExtent l="0" t="0" r="0" b="635"/>
+            <wp:docPr id="1515604738" name="Kép 1" descr="A képen szöveg, képernyőkép, szoftver, Számítógépes ikon látható&#10;&#10;Előfordulhat, hogy a mesterséges intelligencia által létrehozott tartalom helytelen."/>
+            <wp:cNvGraphicFramePr>
+              <a:graphicFrameLocks xmlns:a="http://schemas.openxmlformats.org/drawingml/2006/main" noChangeAspect="1"/>
+            </wp:cNvGraphicFramePr>
+            <a:graphic xmlns:a="http://schemas.openxmlformats.org/drawingml/2006/main">
+              <a:graphicData uri="http://schemas.openxmlformats.org/drawingml/2006/picture">
+                <pic:pic xmlns:pic="http://schemas.openxmlformats.org/drawingml/2006/picture">
+                  <pic:nvPicPr>
+                    <pic:cNvPr id="1515604738" name="Kép 1" descr="A képen szöveg, képernyőkép, szoftver, Számítógépes ikon látható&#10;&#10;Előfordulhat, hogy a mesterséges intelligencia által létrehozott tartalom helytelen."/>
+                    <pic:cNvPicPr/>
+                  </pic:nvPicPr>
+                  <pic:blipFill>
+                    <a:blip r:embed="rId7"/>
+                    <a:stretch>
+                      <a:fillRect/>
+                    </a:stretch>
+                  </pic:blipFill>
+                  <pic:spPr>
+                    <a:xfrm>
+                      <a:off x="0" y="0"/>
+                      <a:ext cx="6732000" cy="3600000"/>
+                    </a:xfrm>
+                    <a:prstGeom prst="rect">
+                      <a:avLst/>
+                    </a:prstGeom>
+                  </pic:spPr>
+                </pic:pic>
+              </a:graphicData>
+            </a:graphic>
+          </wp:inline>
+        </w:drawing>
+      </w:r>
+    </w:p>
+    <w:p>
+      <w:pPr>
+        <w:pStyle w:val="Cmsor2"/>
+        <w:ind w:left="-851" w:right="-567"/>
+        <w:rPr>
+          <w:sz w:val="56"/>
+          <w:szCs w:val="56"/>
+        </w:rPr>
+      </w:pPr>
+      <w:r>
+        <w:rPr>
+          <w:sz w:val="56"/>
+          <w:szCs w:val="56"/>
+        </w:rPr>
+        <w:t>Regisztráció:</w:t>
+      </w:r>
+    </w:p>
+    <w:p>
+      <w:pPr>
+        <w:ind w:left="-851" w:right="-567"/>
+        <w:rPr>
+          <w:sz w:val="36"/>
+          <w:szCs w:val="36"/>
+        </w:rPr>
+      </w:pPr>
+      <w:r>
+        <w:rPr>
+          <w:sz w:val="36"/>
+          <w:szCs w:val="36"/>
+        </w:rPr>
+        <w:t>Regisztrál egy felhasználót az oldalon.</w:t>
+      </w:r>
+    </w:p>
+    <w:p>
+      <w:pPr>
+        <w:ind w:left="-851" w:right="-567"/>
+        <w:rPr>
+          <w:sz w:val="36"/>
+          <w:szCs w:val="36"/>
+        </w:rPr>
+      </w:pPr>
+      <w:r>
+        <w:rPr>
+          <w:sz w:val="36"/>
+          <w:szCs w:val="36"/>
+        </w:rPr>
+        <w:t xml:space="preserve">Bemenetek: </w:t>
+      </w:r>
+    </w:p>
+    <w:p>
+      <w:pPr>
+        <w:ind w:left="-851" w:right="-567"/>
+        <w:rPr>
+          <w:sz w:val="36"/>
+          <w:szCs w:val="36"/>
+        </w:rPr>
+      </w:pPr>
+      <w:r>
+        <w:rPr>
+          <w:sz w:val="36"/>
+          <w:szCs w:val="36"/>
+        </w:rPr>
+        <w:t xml:space="preserve">Felhasználónév: </w:t>
+      </w:r>
+      <w:proofErr w:type="spellStart"/>
+      <w:r>
+        <w:rPr>
+          <w:sz w:val="36"/>
+          <w:szCs w:val="36"/>
+        </w:rPr>
+        <w:t>sikeresregister</w:t>
+      </w:r>
+      <w:proofErr w:type="spellEnd"/>
+    </w:p>
+    <w:p>
+      <w:pPr>
+        <w:ind w:left="-851" w:right="-567"/>
+        <w:rPr>
+          <w:sz w:val="36"/>
+          <w:szCs w:val="36"/>
+        </w:rPr>
+      </w:pPr>
+      <w:r>
+        <w:rPr>
+          <w:sz w:val="36"/>
+          <w:szCs w:val="36"/>
+        </w:rPr>
+        <w:t xml:space="preserve">Email: </w:t>
+      </w:r>
+      <w:hyperlink r:id="rId8" w:history="1">
+        <w:r>
+          <w:rPr>
+            <w:rStyle w:val="Hiperhivatkozs"/>
+            <w:sz w:val="36"/>
+            <w:szCs w:val="36"/>
+          </w:rPr>
+          <w:t>sikeresregistter@gmail.com</w:t>
+        </w:r>
+      </w:hyperlink>
+    </w:p>
+    <w:p>
+      <w:pPr>
+        <w:ind w:left="-851" w:right="-567"/>
+        <w:rPr>
+          <w:sz w:val="36"/>
+          <w:szCs w:val="36"/>
+        </w:rPr>
+      </w:pPr>
+      <w:r>
+        <w:rPr>
+          <w:sz w:val="36"/>
+          <w:szCs w:val="36"/>
+        </w:rPr>
+        <w:t>Jelszó: Jelszo1!</w:t>
+      </w:r>
+    </w:p>
+    <w:p>
+      <w:pPr>
+        <w:spacing w:line="259" w:lineRule="auto"/>
+        <w:ind w:left="-851" w:right="-567"/>
+        <w:rPr>
+          <w:sz w:val="36"/>
+          <w:szCs w:val="36"/>
+        </w:rPr>
+      </w:pPr>
+      <w:r>
+        <w:rPr>
+          <w:sz w:val="36"/>
+          <w:szCs w:val="36"/>
+        </w:rPr>
+        <w:br w:type="page"/>
+      </w:r>
+    </w:p>
+    <w:p>
+      <w:pPr>
+        <w:ind w:left="-851" w:right="-567"/>
+        <w:rPr>
+          <w:sz w:val="36"/>
+          <w:szCs w:val="36"/>
+        </w:rPr>
+      </w:pPr>
+      <w:r>
+        <w:rPr>
+          <w:sz w:val="36"/>
+          <w:szCs w:val="36"/>
+        </w:rPr>
+        <w:lastRenderedPageBreak/>
+        <w:drawing>
+          <wp:inline distT="0" distB="0" distL="0" distR="0" wp14:anchorId="60C0DCD2" wp14:editId="69F8A11B">
+            <wp:extent cx="6760800" cy="3600000"/>
+            <wp:effectExtent l="0" t="0" r="2540" b="635"/>
+            <wp:docPr id="485099374" name="Kép 1" descr="A képen szöveg, szoftver, Multimédiás szoftver, Számítógépes ikon látható&#10;&#10;Előfordulhat, hogy a mesterséges intelligencia által létrehozott tartalom helytelen."/>
+            <wp:cNvGraphicFramePr>
+              <a:graphicFrameLocks xmlns:a="http://schemas.openxmlformats.org/drawingml/2006/main" noChangeAspect="1"/>
+            </wp:cNvGraphicFramePr>
+            <a:graphic xmlns:a="http://schemas.openxmlformats.org/drawingml/2006/main">
+              <a:graphicData uri="http://schemas.openxmlformats.org/drawingml/2006/picture">
+                <pic:pic xmlns:pic="http://schemas.openxmlformats.org/drawingml/2006/picture">
+                  <pic:nvPicPr>
+                    <pic:cNvPr id="485099374" name="Kép 1" descr="A képen szöveg, szoftver, Multimédiás szoftver, Számítógépes ikon látható&#10;&#10;Előfordulhat, hogy a mesterséges intelligencia által létrehozott tartalom helytelen."/>
+                    <pic:cNvPicPr/>
+                  </pic:nvPicPr>
+                  <pic:blipFill>
+                    <a:blip r:embed="rId9"/>
+                    <a:stretch>
+                      <a:fillRect/>
+                    </a:stretch>
+                  </pic:blipFill>
+                  <pic:spPr>
+                    <a:xfrm>
+                      <a:off x="0" y="0"/>
+                      <a:ext cx="6760800" cy="3600000"/>
+                    </a:xfrm>
+                    <a:prstGeom prst="rect">
+                      <a:avLst/>
+                    </a:prstGeom>
+                  </pic:spPr>
+                </pic:pic>
+              </a:graphicData>
+            </a:graphic>
+          </wp:inline>
+        </w:drawing>
       </w:r>
     </w:p>
     <w:p>
       <w:pPr>
         <w:pStyle w:val="Cmsor1"/>
-        <w:jc w:val="center"/>
-        <w:rPr>
-          <w:sz w:val="36"/>
-          <w:szCs w:val="36"/>
-        </w:rPr>
-      </w:pPr>
-      <w:r>
-        <w:rPr>
-          <w:sz w:val="36"/>
-          <w:szCs w:val="36"/>
-        </w:rPr>
-        <w:t xml:space="preserve"> </w:t>
-      </w:r>
-      <w:bookmarkEnd w:id="1"/>
-      <w:r>
-        <w:rPr>
-          <w:sz w:val="36"/>
-          <w:szCs w:val="36"/>
-        </w:rPr>
-        <w:t xml:space="preserve">Nagy Levente Ferenc, </w:t>
+        <w:ind w:left="-851" w:right="-567"/>
+      </w:pPr>
+      <w:r>
+        <w:rPr>
+          <w:sz w:val="56"/>
+          <w:szCs w:val="56"/>
+        </w:rPr>
+        <w:t>Törlés</w:t>
+      </w:r>
+      <w:r>
+        <w:t>:</w:t>
+      </w:r>
+    </w:p>
+    <w:p>
+      <w:pPr>
+        <w:ind w:left="-851" w:right="-567"/>
+        <w:rPr>
+          <w:sz w:val="36"/>
+          <w:szCs w:val="36"/>
+        </w:rPr>
+      </w:pPr>
+      <w:r>
+        <w:rPr>
+          <w:sz w:val="36"/>
+          <w:szCs w:val="36"/>
+        </w:rPr>
+        <w:t>Törli az előző tesztben regisztrált fiókot.</w:t>
+      </w:r>
+    </w:p>
+    <w:p>
+      <w:pPr>
+        <w:ind w:left="-851" w:right="-567"/>
+        <w:rPr>
+          <w:sz w:val="36"/>
+          <w:szCs w:val="36"/>
+        </w:rPr>
+      </w:pPr>
+      <w:r>
+        <w:rPr>
+          <w:sz w:val="36"/>
+          <w:szCs w:val="36"/>
+        </w:rPr>
+        <w:drawing>
+          <wp:inline distT="0" distB="0" distL="0" distR="0" wp14:anchorId="01851B1C" wp14:editId="295EBCC1">
+            <wp:extent cx="6746400" cy="3600000"/>
+            <wp:effectExtent l="0" t="0" r="0" b="635"/>
+            <wp:docPr id="1060124209" name="Kép 1" descr="A képen szöveg, képernyőkép, szoftver, Számítógépes ikon látható&#10;&#10;Előfordulhat, hogy a mesterséges intelligencia által létrehozott tartalom helytelen."/>
+            <wp:cNvGraphicFramePr>
+              <a:graphicFrameLocks xmlns:a="http://schemas.openxmlformats.org/drawingml/2006/main" noChangeAspect="1"/>
+            </wp:cNvGraphicFramePr>
+            <a:graphic xmlns:a="http://schemas.openxmlformats.org/drawingml/2006/main">
+              <a:graphicData uri="http://schemas.openxmlformats.org/drawingml/2006/picture">
+                <pic:pic xmlns:pic="http://schemas.openxmlformats.org/drawingml/2006/picture">
+                  <pic:nvPicPr>
+                    <pic:cNvPr id="1060124209" name="Kép 1" descr="A képen szöveg, képernyőkép, szoftver, Számítógépes ikon látható&#10;&#10;Előfordulhat, hogy a mesterséges intelligencia által létrehozott tartalom helytelen."/>
+                    <pic:cNvPicPr/>
+                  </pic:nvPicPr>
+                  <pic:blipFill>
+                    <a:blip r:embed="rId10"/>
+                    <a:stretch>
+                      <a:fillRect/>
+                    </a:stretch>
+                  </pic:blipFill>
+                  <pic:spPr>
+                    <a:xfrm>
+                      <a:off x="0" y="0"/>
+                      <a:ext cx="6746400" cy="3600000"/>
+                    </a:xfrm>
+                    <a:prstGeom prst="rect">
+                      <a:avLst/>
+                    </a:prstGeom>
+                  </pic:spPr>
+                </pic:pic>
+              </a:graphicData>
+            </a:graphic>
+          </wp:inline>
+        </w:drawing>
+      </w:r>
+    </w:p>
+    <w:p>
+      <w:pPr>
+        <w:spacing w:line="259" w:lineRule="auto"/>
+        <w:ind w:left="-851" w:right="-567"/>
+        <w:rPr>
+          <w:sz w:val="36"/>
+          <w:szCs w:val="36"/>
+        </w:rPr>
+      </w:pPr>
+      <w:r>
+        <w:rPr>
+          <w:sz w:val="36"/>
+          <w:szCs w:val="36"/>
+        </w:rPr>
+        <w:br w:type="page"/>
+      </w:r>
+    </w:p>
+    <w:p>
+      <w:pPr>
+        <w:pStyle w:val="Cmsor1"/>
+        <w:ind w:left="-851" w:right="-567"/>
+        <w:rPr>
+          <w:sz w:val="56"/>
+          <w:szCs w:val="56"/>
+        </w:rPr>
+      </w:pPr>
+      <w:r>
+        <w:rPr>
+          <w:sz w:val="56"/>
+          <w:szCs w:val="56"/>
+        </w:rPr>
+        <w:lastRenderedPageBreak/>
+        <w:t>Sikertelen bejelentkezés:</w:t>
+      </w:r>
+    </w:p>
+    <w:p>
+      <w:pPr>
+        <w:ind w:left="-851" w:right="-567"/>
+        <w:rPr>
+          <w:sz w:val="36"/>
+          <w:szCs w:val="36"/>
+        </w:rPr>
+      </w:pPr>
+      <w:r>
+        <w:rPr>
+          <w:sz w:val="36"/>
+          <w:szCs w:val="36"/>
+        </w:rPr>
+        <w:t>Egy nem létező fiók adataival próbál bejelentkezni az oldalra.</w:t>
+      </w:r>
+    </w:p>
+    <w:p>
+      <w:pPr>
+        <w:ind w:left="-851" w:right="-567"/>
+        <w:rPr>
+          <w:sz w:val="36"/>
+          <w:szCs w:val="36"/>
+        </w:rPr>
+      </w:pPr>
+      <w:r>
+        <w:rPr>
+          <w:sz w:val="36"/>
+          <w:szCs w:val="36"/>
+        </w:rPr>
+        <w:t>Bemenetek:</w:t>
+      </w:r>
+    </w:p>
+    <w:p>
+      <w:pPr>
+        <w:ind w:left="-851" w:right="-567"/>
+        <w:rPr>
+          <w:sz w:val="36"/>
+          <w:szCs w:val="36"/>
+        </w:rPr>
+      </w:pPr>
+      <w:r>
+        <w:rPr>
+          <w:sz w:val="36"/>
+          <w:szCs w:val="36"/>
+        </w:rPr>
+        <w:t xml:space="preserve">Email: </w:t>
+      </w:r>
+      <w:hyperlink r:id="rId11" w:history="1">
+        <w:r>
+          <w:rPr>
+            <w:rStyle w:val="Hiperhivatkozs"/>
+            <w:sz w:val="36"/>
+            <w:szCs w:val="36"/>
+          </w:rPr>
+          <w:t>sikertelen@gmail.com</w:t>
+        </w:r>
+      </w:hyperlink>
+    </w:p>
+    <w:p>
+      <w:pPr>
+        <w:ind w:left="-851" w:right="-567"/>
+        <w:rPr>
+          <w:sz w:val="36"/>
+          <w:szCs w:val="36"/>
+        </w:rPr>
+      </w:pPr>
+      <w:r>
+        <w:rPr>
+          <w:sz w:val="36"/>
+          <w:szCs w:val="36"/>
+        </w:rPr>
+        <w:t>Jelszó: sikertelen</w:t>
+      </w:r>
+    </w:p>
+    <w:p>
+      <w:pPr>
+        <w:ind w:left="-851" w:right="-567"/>
+      </w:pPr>
+      <w:r>
+        <w:drawing>
+          <wp:inline distT="0" distB="0" distL="0" distR="0" wp14:anchorId="26CFE692" wp14:editId="7A4196F7">
+            <wp:extent cx="6739200" cy="3600000"/>
+            <wp:effectExtent l="0" t="0" r="5080" b="635"/>
+            <wp:docPr id="1701480582" name="Kép 1" descr="A képen szöveg, képernyőkép, szoftver, Multimédiás szoftver látható&#10;&#10;Előfordulhat, hogy a mesterséges intelligencia által létrehozott tartalom helytelen."/>
+            <wp:cNvGraphicFramePr>
+              <a:graphicFrameLocks xmlns:a="http://schemas.openxmlformats.org/drawingml/2006/main" noChangeAspect="1"/>
+            </wp:cNvGraphicFramePr>
+            <a:graphic xmlns:a="http://schemas.openxmlformats.org/drawingml/2006/main">
+              <a:graphicData uri="http://schemas.openxmlformats.org/drawingml/2006/picture">
+                <pic:pic xmlns:pic="http://schemas.openxmlformats.org/drawingml/2006/picture">
+                  <pic:nvPicPr>
+                    <pic:cNvPr id="1701480582" name="Kép 1" descr="A képen szöveg, képernyőkép, szoftver, Multimédiás szoftver látható&#10;&#10;Előfordulhat, hogy a mesterséges intelligencia által létrehozott tartalom helytelen."/>
+                    <pic:cNvPicPr/>
+                  </pic:nvPicPr>
+                  <pic:blipFill rotWithShape="1">
+                    <a:blip r:embed="rId12"/>
+                    <a:srcRect b="5019"/>
+                    <a:stretch/>
+                  </pic:blipFill>
+                  <pic:spPr bwMode="auto">
+                    <a:xfrm>
+                      <a:off x="0" y="0"/>
+                      <a:ext cx="6739200" cy="3600000"/>
+                    </a:xfrm>
+                    <a:prstGeom prst="rect">
+                      <a:avLst/>
+                    </a:prstGeom>
+                    <a:ln>
+                      <a:noFill/>
+                    </a:ln>
+                    <a:extLst>
+                      <a:ext uri="{53640926-AAD7-44D8-BBD7-CCE9431645EC}">
+                        <a14:shadowObscured xmlns:a14="http://schemas.microsoft.com/office/drawing/2010/main"/>
+                      </a:ext>
+                    </a:extLst>
+                  </pic:spPr>
+                </pic:pic>
+              </a:graphicData>
+            </a:graphic>
+          </wp:inline>
+        </w:drawing>
+      </w:r>
+    </w:p>
+    <w:p>
+      <w:pPr>
+        <w:pStyle w:val="Cmsor1"/>
+        <w:ind w:left="-851" w:right="-567"/>
+        <w:rPr>
+          <w:sz w:val="56"/>
+          <w:szCs w:val="56"/>
+        </w:rPr>
+      </w:pPr>
+      <w:r>
+        <w:rPr>
+          <w:sz w:val="56"/>
+          <w:szCs w:val="56"/>
+        </w:rPr>
+        <w:t>Sikertelen regisztráció:</w:t>
+      </w:r>
+    </w:p>
+    <w:p>
+      <w:pPr>
+        <w:ind w:left="-851" w:right="-567"/>
+        <w:rPr>
+          <w:sz w:val="36"/>
+          <w:szCs w:val="36"/>
+        </w:rPr>
+      </w:pPr>
+      <w:r>
+        <w:rPr>
+          <w:sz w:val="36"/>
+          <w:szCs w:val="36"/>
+        </w:rPr>
+        <w:t>Nem megfelelő adatokkal próbál regisztrálni az oldalra.</w:t>
+      </w:r>
+    </w:p>
+    <w:p>
+      <w:pPr>
+        <w:ind w:left="-851" w:right="-567"/>
+        <w:rPr>
+          <w:sz w:val="36"/>
+          <w:szCs w:val="36"/>
+        </w:rPr>
+      </w:pPr>
+      <w:r>
+        <w:rPr>
+          <w:sz w:val="36"/>
+          <w:szCs w:val="36"/>
+        </w:rPr>
+        <w:t>Bemenetek:</w:t>
+      </w:r>
+    </w:p>
+    <w:p>
+      <w:pPr>
+        <w:ind w:left="-851" w:right="-567"/>
+        <w:rPr>
+          <w:sz w:val="36"/>
+          <w:szCs w:val="36"/>
+        </w:rPr>
+      </w:pPr>
+      <w:r>
+        <w:rPr>
+          <w:sz w:val="36"/>
+          <w:szCs w:val="36"/>
+        </w:rPr>
+        <w:t xml:space="preserve">Név: </w:t>
       </w:r>
       <w:proofErr w:type="spellStart"/>
       <w:r>
@@ -69,15 +818,57 @@
           <w:sz w:val="36"/>
           <w:szCs w:val="36"/>
         </w:rPr>
-        <w:t>Veller</w:t>
+        <w:t>WrongRegister</w:t>
       </w:r>
       <w:proofErr w:type="spellEnd"/>
-      <w:r>
-        <w:rPr>
-          <w:sz w:val="36"/>
-          <w:szCs w:val="36"/>
-        </w:rPr>
-        <w:t xml:space="preserve"> Árpád, </w:t>
+    </w:p>
+    <w:p>
+      <w:pPr>
+        <w:ind w:left="-851" w:right="-567"/>
+        <w:rPr>
+          <w:sz w:val="36"/>
+          <w:szCs w:val="36"/>
+        </w:rPr>
+      </w:pPr>
+      <w:r>
+        <w:rPr>
+          <w:sz w:val="36"/>
+          <w:szCs w:val="36"/>
+        </w:rPr>
+        <w:t xml:space="preserve">Email: </w:t>
+      </w:r>
+      <w:hyperlink r:id="rId13" w:history="1">
+        <w:r>
+          <w:rPr>
+            <w:rStyle w:val="Hiperhivatkozs"/>
+            <w:sz w:val="36"/>
+            <w:szCs w:val="36"/>
+          </w:rPr>
+          <w:t>TestPlayer@gmail.com</w:t>
+        </w:r>
+      </w:hyperlink>
+      <w:r>
+        <w:rPr>
+          <w:sz w:val="36"/>
+          <w:szCs w:val="36"/>
+        </w:rPr>
+        <w:t xml:space="preserve"> (létező email az adatbázisban)</w:t>
+      </w:r>
+    </w:p>
+    <w:p>
+      <w:pPr>
+        <w:ind w:left="-851" w:right="-567"/>
+        <w:rPr>
+          <w:sz w:val="36"/>
+          <w:szCs w:val="36"/>
+        </w:rPr>
+      </w:pPr>
+      <w:r>
+        <w:rPr>
+          <w:sz w:val="36"/>
+          <w:szCs w:val="36"/>
+        </w:rPr>
+        <w:t xml:space="preserve">Jelszó: </w:t>
       </w:r>
       <w:proofErr w:type="spellStart"/>
       <w:r>
@@ -85,7 +876,7 @@
           <w:sz w:val="36"/>
           <w:szCs w:val="36"/>
         </w:rPr>
-        <w:t>Csanálosi</w:t>
+        <w:t>Jelszo</w:t>
       </w:r>
       <w:proofErr w:type="spellEnd"/>
       <w:r>
@@ -93,33 +884,429 @@
           <w:sz w:val="36"/>
           <w:szCs w:val="36"/>
         </w:rPr>
-        <w:t xml:space="preserve"> Bálint</w:t>
-      </w:r>
-    </w:p>
-    <w:p/>
-    <w:p/>
-    <w:p/>
-    <w:p/>
-    <w:p/>
-    <w:p/>
-    <w:p/>
-    <w:p/>
-    <w:p/>
-    <w:p/>
-    <w:p>
-      <w:pPr>
-        <w:jc w:val="center"/>
-      </w:pPr>
-      <w:r>
-        <w:t>2025</w:t>
+        <w:t xml:space="preserve"> (nincs benne szám, speciális karakter)</w:t>
+      </w:r>
+    </w:p>
+    <w:p>
+      <w:pPr>
+        <w:ind w:left="-851" w:right="-567"/>
+        <w:rPr>
+          <w:sz w:val="36"/>
+          <w:szCs w:val="36"/>
+        </w:rPr>
+      </w:pPr>
+      <w:r>
+        <w:rPr>
+          <w:sz w:val="36"/>
+          <w:szCs w:val="36"/>
+        </w:rPr>
+        <w:tab/>
+        <w:t xml:space="preserve">    Jelszo1!</w:t>
+      </w:r>
+    </w:p>
+    <w:p>
+      <w:pPr>
+        <w:ind w:left="-851" w:right="-567"/>
+        <w:rPr>
+          <w:sz w:val="36"/>
+          <w:szCs w:val="36"/>
+        </w:rPr>
+      </w:pPr>
+    </w:p>
+    <w:p>
+      <w:pPr>
+        <w:ind w:left="-851" w:right="-567"/>
+        <w:rPr>
+          <w:sz w:val="36"/>
+          <w:szCs w:val="36"/>
+        </w:rPr>
+      </w:pPr>
+      <w:r>
+        <w:rPr>
+          <w:sz w:val="36"/>
+          <w:szCs w:val="36"/>
+        </w:rPr>
+        <w:lastRenderedPageBreak/>
+        <w:drawing>
+          <wp:inline distT="0" distB="0" distL="0" distR="0" wp14:anchorId="0DEA681E" wp14:editId="4F6F87CD">
+            <wp:extent cx="6735600" cy="3600000"/>
+            <wp:effectExtent l="0" t="0" r="8255" b="635"/>
+            <wp:docPr id="841413084" name="Kép 1" descr="A képen szöveg, képernyőkép, szoftver, Számítógépes ikon látható&#10;&#10;Előfordulhat, hogy a mesterséges intelligencia által létrehozott tartalom helytelen."/>
+            <wp:cNvGraphicFramePr>
+              <a:graphicFrameLocks xmlns:a="http://schemas.openxmlformats.org/drawingml/2006/main" noChangeAspect="1"/>
+            </wp:cNvGraphicFramePr>
+            <a:graphic xmlns:a="http://schemas.openxmlformats.org/drawingml/2006/main">
+              <a:graphicData uri="http://schemas.openxmlformats.org/drawingml/2006/picture">
+                <pic:pic xmlns:pic="http://schemas.openxmlformats.org/drawingml/2006/picture">
+                  <pic:nvPicPr>
+                    <pic:cNvPr id="841413084" name="Kép 1" descr="A képen szöveg, képernyőkép, szoftver, Számítógépes ikon látható&#10;&#10;Előfordulhat, hogy a mesterséges intelligencia által létrehozott tartalom helytelen."/>
+                    <pic:cNvPicPr/>
+                  </pic:nvPicPr>
+                  <pic:blipFill>
+                    <a:blip r:embed="rId14"/>
+                    <a:stretch>
+                      <a:fillRect/>
+                    </a:stretch>
+                  </pic:blipFill>
+                  <pic:spPr>
+                    <a:xfrm>
+                      <a:off x="0" y="0"/>
+                      <a:ext cx="6735600" cy="3600000"/>
+                    </a:xfrm>
+                    <a:prstGeom prst="rect">
+                      <a:avLst/>
+                    </a:prstGeom>
+                  </pic:spPr>
+                </pic:pic>
+              </a:graphicData>
+            </a:graphic>
+          </wp:inline>
+        </w:drawing>
       </w:r>
     </w:p>
     <w:p>
       <w:pPr>
         <w:pStyle w:val="Cmsor1"/>
-      </w:pPr>
-      <w:bookmarkStart w:id="2" w:name="_GoBack"/>
-      <w:bookmarkEnd w:id="2"/>
+        <w:ind w:left="-851" w:right="-567"/>
+        <w:rPr>
+          <w:sz w:val="56"/>
+          <w:szCs w:val="56"/>
+        </w:rPr>
+      </w:pPr>
+      <w:r>
+        <w:rPr>
+          <w:sz w:val="56"/>
+          <w:szCs w:val="56"/>
+        </w:rPr>
+        <w:t>Teljes oldal letesztelése:</w:t>
+      </w:r>
+    </w:p>
+    <w:p>
+      <w:pPr>
+        <w:ind w:left="-851" w:right="-567"/>
+        <w:rPr>
+          <w:sz w:val="36"/>
+          <w:szCs w:val="36"/>
+        </w:rPr>
+      </w:pPr>
+      <w:r>
+        <w:rPr>
+          <w:sz w:val="36"/>
+          <w:szCs w:val="36"/>
+        </w:rPr>
+        <w:t>Végigmegy az oldal összes menüpontján, funkcióján.</w:t>
+      </w:r>
+    </w:p>
+    <w:p>
+      <w:pPr>
+        <w:ind w:left="-851" w:right="-567"/>
+        <w:rPr>
+          <w:sz w:val="36"/>
+          <w:szCs w:val="36"/>
+        </w:rPr>
+      </w:pPr>
+      <w:r>
+        <w:rPr>
+          <w:sz w:val="36"/>
+          <w:szCs w:val="36"/>
+        </w:rPr>
+        <w:t>Bemenetek:</w:t>
+      </w:r>
+    </w:p>
+    <w:p>
+      <w:pPr>
+        <w:ind w:left="-851" w:right="-567"/>
+        <w:rPr>
+          <w:sz w:val="36"/>
+          <w:szCs w:val="36"/>
+        </w:rPr>
+      </w:pPr>
+      <w:r>
+        <w:rPr>
+          <w:sz w:val="36"/>
+          <w:szCs w:val="36"/>
+        </w:rPr>
+        <w:t xml:space="preserve">Név: </w:t>
+      </w:r>
+      <w:proofErr w:type="spellStart"/>
+      <w:r>
+        <w:rPr>
+          <w:sz w:val="36"/>
+          <w:szCs w:val="36"/>
+        </w:rPr>
+        <w:t>UjUser</w:t>
+      </w:r>
+      <w:proofErr w:type="spellEnd"/>
+    </w:p>
+    <w:p>
+      <w:pPr>
+        <w:ind w:left="-851" w:right="-567"/>
+        <w:rPr>
+          <w:sz w:val="36"/>
+          <w:szCs w:val="36"/>
+        </w:rPr>
+      </w:pPr>
+      <w:r>
+        <w:rPr>
+          <w:sz w:val="36"/>
+          <w:szCs w:val="36"/>
+        </w:rPr>
+        <w:t xml:space="preserve">Email: </w:t>
+      </w:r>
+      <w:hyperlink r:id="rId15" w:history="1">
+        <w:r>
+          <w:rPr>
+            <w:rStyle w:val="Hiperhivatkozs"/>
+            <w:sz w:val="36"/>
+            <w:szCs w:val="36"/>
+          </w:rPr>
+          <w:t>asdasd@gmail.com</w:t>
+        </w:r>
+      </w:hyperlink>
+    </w:p>
+    <w:p>
+      <w:pPr>
+        <w:ind w:left="-851" w:right="-567"/>
+        <w:rPr>
+          <w:sz w:val="36"/>
+          <w:szCs w:val="36"/>
+        </w:rPr>
+      </w:pPr>
+      <w:r>
+        <w:rPr>
+          <w:sz w:val="36"/>
+          <w:szCs w:val="36"/>
+        </w:rPr>
+        <w:t>Jelszó: Jelszo1!</w:t>
+      </w:r>
+    </w:p>
+    <w:p>
+      <w:pPr>
+        <w:ind w:left="-851" w:right="-567"/>
+        <w:rPr>
+          <w:sz w:val="36"/>
+          <w:szCs w:val="36"/>
+        </w:rPr>
+      </w:pPr>
+      <w:r>
+        <w:rPr>
+          <w:sz w:val="36"/>
+          <w:szCs w:val="36"/>
+        </w:rPr>
+        <w:t>Új jelszó: Jelszo2!</w:t>
+      </w:r>
+    </w:p>
+    <w:p>
+      <w:pPr>
+        <w:ind w:left="-851" w:right="-567"/>
+        <w:rPr>
+          <w:sz w:val="36"/>
+          <w:szCs w:val="36"/>
+        </w:rPr>
+      </w:pPr>
+      <w:r>
+        <w:rPr>
+          <w:sz w:val="36"/>
+          <w:szCs w:val="36"/>
+        </w:rPr>
+        <w:t>*Kijelentkezés*</w:t>
+      </w:r>
+    </w:p>
+    <w:p>
+      <w:pPr>
+        <w:ind w:left="-851" w:right="-567"/>
+        <w:rPr>
+          <w:sz w:val="36"/>
+          <w:szCs w:val="36"/>
+        </w:rPr>
+      </w:pPr>
+      <w:r>
+        <w:rPr>
+          <w:sz w:val="36"/>
+          <w:szCs w:val="36"/>
+        </w:rPr>
+        <w:t xml:space="preserve">Email: </w:t>
+      </w:r>
+      <w:hyperlink r:id="rId16" w:history="1">
+        <w:r>
+          <w:rPr>
+            <w:rStyle w:val="Hiperhivatkozs"/>
+            <w:sz w:val="36"/>
+            <w:szCs w:val="36"/>
+          </w:rPr>
+          <w:t>TestAdmin@gmail.com</w:t>
+        </w:r>
+      </w:hyperlink>
+      <w:r>
+        <w:rPr>
+          <w:sz w:val="36"/>
+          <w:szCs w:val="36"/>
+        </w:rPr>
+        <w:t xml:space="preserve"> (</w:t>
+      </w:r>
+      <w:proofErr w:type="spellStart"/>
+      <w:r>
+        <w:rPr>
+          <w:sz w:val="36"/>
+          <w:szCs w:val="36"/>
+        </w:rPr>
+        <w:t>Admin</w:t>
+      </w:r>
+      <w:proofErr w:type="spellEnd"/>
+      <w:r>
+        <w:rPr>
+          <w:sz w:val="36"/>
+          <w:szCs w:val="36"/>
+        </w:rPr>
+        <w:t xml:space="preserve"> felhasználó)</w:t>
+      </w:r>
+    </w:p>
+    <w:p>
+      <w:pPr>
+        <w:ind w:left="-851" w:right="-567"/>
+        <w:rPr>
+          <w:sz w:val="36"/>
+          <w:szCs w:val="36"/>
+        </w:rPr>
+      </w:pPr>
+      <w:r>
+        <w:rPr>
+          <w:sz w:val="36"/>
+          <w:szCs w:val="36"/>
+        </w:rPr>
+        <w:t>Jelszó: Jelszo1!</w:t>
+      </w:r>
+    </w:p>
+    <w:p>
+      <w:pPr>
+        <w:ind w:left="-851" w:right="-567"/>
+        <w:rPr>
+          <w:sz w:val="36"/>
+          <w:szCs w:val="36"/>
+        </w:rPr>
+      </w:pPr>
+      <w:r>
+        <w:rPr>
+          <w:sz w:val="36"/>
+          <w:szCs w:val="36"/>
+        </w:rPr>
+        <w:t xml:space="preserve">Keresőbe: </w:t>
+      </w:r>
+      <w:proofErr w:type="spellStart"/>
+      <w:r>
+        <w:rPr>
+          <w:sz w:val="36"/>
+          <w:szCs w:val="36"/>
+        </w:rPr>
+        <w:t>UjUser</w:t>
+      </w:r>
+      <w:proofErr w:type="spellEnd"/>
+    </w:p>
+    <w:p>
+      <w:pPr>
+        <w:ind w:left="-851" w:right="-567"/>
+        <w:rPr>
+          <w:sz w:val="36"/>
+          <w:szCs w:val="36"/>
+        </w:rPr>
+      </w:pPr>
+      <w:r>
+        <w:rPr>
+          <w:sz w:val="36"/>
+          <w:szCs w:val="36"/>
+        </w:rPr>
+        <w:t xml:space="preserve">*Kitörli az </w:t>
+      </w:r>
+      <w:proofErr w:type="spellStart"/>
+      <w:r>
+        <w:rPr>
+          <w:sz w:val="36"/>
+          <w:szCs w:val="36"/>
+        </w:rPr>
+        <w:t>UjUser</w:t>
+      </w:r>
+      <w:proofErr w:type="spellEnd"/>
+      <w:r>
+        <w:rPr>
+          <w:sz w:val="36"/>
+          <w:szCs w:val="36"/>
+        </w:rPr>
+        <w:t>-t*</w:t>
+      </w:r>
+    </w:p>
+    <w:p>
+      <w:pPr>
+        <w:ind w:left="-851" w:right="-567"/>
+        <w:rPr>
+          <w:sz w:val="36"/>
+          <w:szCs w:val="36"/>
+        </w:rPr>
+      </w:pPr>
+      <w:r>
+        <w:rPr>
+          <w:sz w:val="36"/>
+          <w:szCs w:val="36"/>
+        </w:rPr>
+        <w:t>*Kijelentkezés*</w:t>
+      </w:r>
+      <w:r>
+        <w:rPr>
+          <w:sz w:val="36"/>
+          <w:szCs w:val="36"/>
+        </w:rPr>
+        <w:br w:type="page"/>
+      </w:r>
+    </w:p>
+    <w:p>
+      <w:pPr>
+        <w:ind w:left="-851" w:right="-567"/>
+        <w:rPr>
+          <w:sz w:val="36"/>
+          <w:szCs w:val="36"/>
+        </w:rPr>
+      </w:pPr>
+      <w:r>
+        <w:rPr>
+          <w:sz w:val="36"/>
+          <w:szCs w:val="36"/>
+        </w:rPr>
+        <w:lastRenderedPageBreak/>
+        <w:drawing>
+          <wp:inline distT="0" distB="0" distL="0" distR="0" wp14:anchorId="59950A33" wp14:editId="4736B40A">
+            <wp:extent cx="6739200" cy="3600000"/>
+            <wp:effectExtent l="0" t="0" r="5080" b="635"/>
+            <wp:docPr id="1980034619" name="Kép 1" descr="A képen szöveg, szoftver, Multimédiás szoftver, Számítógépes ikon látható&#10;&#10;Előfordulhat, hogy a mesterséges intelligencia által létrehozott tartalom helytelen."/>
+            <wp:cNvGraphicFramePr>
+              <a:graphicFrameLocks xmlns:a="http://schemas.openxmlformats.org/drawingml/2006/main" noChangeAspect="1"/>
+            </wp:cNvGraphicFramePr>
+            <a:graphic xmlns:a="http://schemas.openxmlformats.org/drawingml/2006/main">
+              <a:graphicData uri="http://schemas.openxmlformats.org/drawingml/2006/picture">
+                <pic:pic xmlns:pic="http://schemas.openxmlformats.org/drawingml/2006/picture">
+                  <pic:nvPicPr>
+                    <pic:cNvPr id="1980034619" name="Kép 1" descr="A képen szöveg, szoftver, Multimédiás szoftver, Számítógépes ikon látható&#10;&#10;Előfordulhat, hogy a mesterséges intelligencia által létrehozott tartalom helytelen."/>
+                    <pic:cNvPicPr/>
+                  </pic:nvPicPr>
+                  <pic:blipFill>
+                    <a:blip r:embed="rId17"/>
+                    <a:stretch>
+                      <a:fillRect/>
+                    </a:stretch>
+                  </pic:blipFill>
+                  <pic:spPr>
+                    <a:xfrm>
+                      <a:off x="0" y="0"/>
+                      <a:ext cx="6739200" cy="3600000"/>
+                    </a:xfrm>
+                    <a:prstGeom prst="rect">
+                      <a:avLst/>
+                    </a:prstGeom>
+                  </pic:spPr>
+                </pic:pic>
+              </a:graphicData>
+            </a:graphic>
+          </wp:inline>
+        </w:drawing>
+      </w:r>
     </w:p>
     <w:sectPr>
       <w:pgSz w:w="11906" w:h="16838"/>
@@ -132,7 +1319,7 @@
 </file>
 
 <file path=word/endnotes.xml><?xml version="1.0" encoding="utf-8"?>
-<w:endnotes xmlns:wpc="http://schemas.microsoft.com/office/word/2010/wordprocessingCanvas" xmlns:cx="http://schemas.microsoft.com/office/drawing/2014/chartex" xmlns:cx1="http://schemas.microsoft.com/office/drawing/2015/9/8/chartex" xmlns:cx2="http://schemas.microsoft.com/office/drawing/2015/10/21/chartex" xmlns:cx3="http://schemas.microsoft.com/office/drawing/2016/5/9/chartex" xmlns:cx4="http://schemas.microsoft.com/office/drawing/2016/5/10/chartex" xmlns:cx5="http://schemas.microsoft.com/office/drawing/2016/5/11/chartex" xmlns:cx6="http://schemas.microsoft.com/office/drawing/2016/5/12/chartex" xmlns:cx7="http://schemas.microsoft.com/office/drawing/2016/5/13/chartex" xmlns:cx8="http://schemas.microsoft.com/office/drawing/2016/5/14/chartex" xmlns:mc="http://schemas.openxmlformats.org/markup-compatibility/2006" xmlns:aink="http://schemas.microsoft.com/office/drawing/2016/ink" xmlns:am3d="http://schemas.microsoft.com/office/drawing/2017/model3d" xmlns:o="urn:schemas-microsoft-com:office:office" xmlns:r="http://schemas.openxmlformats.org/officeDocument/2006/relationships" xmlns:m="http://schemas.openxmlformats.org/officeDocument/2006/math" xmlns:v="urn:schemas-microsoft-com:vml" xmlns:wp14="http://schemas.microsoft.com/office/word/2010/wordprocessingDrawing" xmlns:wp="http://schemas.openxmlformats.org/drawingml/2006/wordprocessingDrawing" xmlns:w10="urn:schemas-microsoft-com:office:word" xmlns:w="http://schemas.openxmlformats.org/wordprocessingml/2006/main" xmlns:w14="http://schemas.microsoft.com/office/word/2010/wordml" xmlns:w15="http://schemas.microsoft.com/office/word/2012/wordml" xmlns:w16cid="http://schemas.microsoft.com/office/word/2016/wordml/cid" xmlns:w16se="http://schemas.microsoft.com/office/word/2015/wordml/symex" xmlns:wpg="http://schemas.microsoft.com/office/word/2010/wordprocessingGroup" xmlns:wpi="http://schemas.microsoft.com/office/word/2010/wordprocessingInk" xmlns:wne="http://schemas.microsoft.com/office/word/2006/wordml" xmlns:wps="http://schemas.microsoft.com/office/word/2010/wordprocessingShape" mc:Ignorable="w14 w15 w16se w16cid wp14">
+<w:endnotes xmlns:wpc="http://schemas.microsoft.com/office/word/2010/wordprocessingCanvas" xmlns:cx="http://schemas.microsoft.com/office/drawing/2014/chartex" xmlns:cx1="http://schemas.microsoft.com/office/drawing/2015/9/8/chartex" xmlns:cx2="http://schemas.microsoft.com/office/drawing/2015/10/21/chartex" xmlns:cx3="http://schemas.microsoft.com/office/drawing/2016/5/9/chartex" xmlns:cx4="http://schemas.microsoft.com/office/drawing/2016/5/10/chartex" xmlns:cx5="http://schemas.microsoft.com/office/drawing/2016/5/11/chartex" xmlns:cx6="http://schemas.microsoft.com/office/drawing/2016/5/12/chartex" xmlns:cx7="http://schemas.microsoft.com/office/drawing/2016/5/13/chartex" xmlns:cx8="http://schemas.microsoft.com/office/drawing/2016/5/14/chartex" xmlns:mc="http://schemas.openxmlformats.org/markup-compatibility/2006" xmlns:aink="http://schemas.microsoft.com/office/drawing/2016/ink" xmlns:am3d="http://schemas.microsoft.com/office/drawing/2017/model3d" xmlns:o="urn:schemas-microsoft-com:office:office" xmlns:oel="http://schemas.microsoft.com/office/2019/extlst" xmlns:r="http://schemas.openxmlformats.org/officeDocument/2006/relationships" xmlns:m="http://schemas.openxmlformats.org/officeDocument/2006/math" xmlns:v="urn:schemas-microsoft-com:vml" xmlns:wp14="http://schemas.microsoft.com/office/word/2010/wordprocessingDrawing" xmlns:wp="http://schemas.openxmlformats.org/drawingml/2006/wordprocessingDrawing" xmlns:w10="urn:schemas-microsoft-com:office:word" xmlns:w="http://schemas.openxmlformats.org/wordprocessingml/2006/main" xmlns:w14="http://schemas.microsoft.com/office/word/2010/wordml" xmlns:w15="http://schemas.microsoft.com/office/word/2012/wordml" xmlns:w16cex="http://schemas.microsoft.com/office/word/2018/wordml/cex" xmlns:w16cid="http://schemas.microsoft.com/office/word/2016/wordml/cid" xmlns:w16="http://schemas.microsoft.com/office/word/2018/wordml" xmlns:w16du="http://schemas.microsoft.com/office/word/2023/wordml/word16du" xmlns:w16sdtdh="http://schemas.microsoft.com/office/word/2020/wordml/sdtdatahash" xmlns:w16sdtfl="http://schemas.microsoft.com/office/word/2024/wordml/sdtformatlock" xmlns:w16se="http://schemas.microsoft.com/office/word/2015/wordml/symex" xmlns:wpg="http://schemas.microsoft.com/office/word/2010/wordprocessingGroup" xmlns:wpi="http://schemas.microsoft.com/office/word/2010/wordprocessingInk" xmlns:wne="http://schemas.microsoft.com/office/word/2006/wordml" xmlns:wps="http://schemas.microsoft.com/office/word/2010/wordprocessingShape" mc:Ignorable="w14 w15 w16se w16cid w16 w16cex w16sdtdh w16sdtfl w16du wp14">
   <w:endnote w:type="separator" w:id="-1">
     <w:p>
       <w:pPr>
@@ -157,7 +1344,7 @@
 </file>
 
 <file path=word/footnotes.xml><?xml version="1.0" encoding="utf-8"?>
-<w:footnotes xmlns:wpc="http://schemas.microsoft.com/office/word/2010/wordprocessingCanvas" xmlns:cx="http://schemas.microsoft.com/office/drawing/2014/chartex" xmlns:cx1="http://schemas.microsoft.com/office/drawing/2015/9/8/chartex" xmlns:cx2="http://schemas.microsoft.com/office/drawing/2015/10/21/chartex" xmlns:cx3="http://schemas.microsoft.com/office/drawing/2016/5/9/chartex" xmlns:cx4="http://schemas.microsoft.com/office/drawing/2016/5/10/chartex" xmlns:cx5="http://schemas.microsoft.com/office/drawing/2016/5/11/chartex" xmlns:cx6="http://schemas.microsoft.com/office/drawing/2016/5/12/chartex" xmlns:cx7="http://schemas.microsoft.com/office/drawing/2016/5/13/chartex" xmlns:cx8="http://schemas.microsoft.com/office/drawing/2016/5/14/chartex" xmlns:mc="http://schemas.openxmlformats.org/markup-compatibility/2006" xmlns:aink="http://schemas.microsoft.com/office/drawing/2016/ink" xmlns:am3d="http://schemas.microsoft.com/office/drawing/2017/model3d" xmlns:o="urn:schemas-microsoft-com:office:office" xmlns:r="http://schemas.openxmlformats.org/officeDocument/2006/relationships" xmlns:m="http://schemas.openxmlformats.org/officeDocument/2006/math" xmlns:v="urn:schemas-microsoft-com:vml" xmlns:wp14="http://schemas.microsoft.com/office/word/2010/wordprocessingDrawing" xmlns:wp="http://schemas.openxmlformats.org/drawingml/2006/wordprocessingDrawing" xmlns:w10="urn:schemas-microsoft-com:office:word" xmlns:w="http://schemas.openxmlformats.org/wordprocessingml/2006/main" xmlns:w14="http://schemas.microsoft.com/office/word/2010/wordml" xmlns:w15="http://schemas.microsoft.com/office/word/2012/wordml" xmlns:w16cid="http://schemas.microsoft.com/office/word/2016/wordml/cid" xmlns:w16se="http://schemas.microsoft.com/office/word/2015/wordml/symex" xmlns:wpg="http://schemas.microsoft.com/office/word/2010/wordprocessingGroup" xmlns:wpi="http://schemas.microsoft.com/office/word/2010/wordprocessingInk" xmlns:wne="http://schemas.microsoft.com/office/word/2006/wordml" xmlns:wps="http://schemas.microsoft.com/office/word/2010/wordprocessingShape" mc:Ignorable="w14 w15 w16se w16cid wp14">
+<w:footnotes xmlns:wpc="http://schemas.microsoft.com/office/word/2010/wordprocessingCanvas" xmlns:cx="http://schemas.microsoft.com/office/drawing/2014/chartex" xmlns:cx1="http://schemas.microsoft.com/office/drawing/2015/9/8/chartex" xmlns:cx2="http://schemas.microsoft.com/office/drawing/2015/10/21/chartex" xmlns:cx3="http://schemas.microsoft.com/office/drawing/2016/5/9/chartex" xmlns:cx4="http://schemas.microsoft.com/office/drawing/2016/5/10/chartex" xmlns:cx5="http://schemas.microsoft.com/office/drawing/2016/5/11/chartex" xmlns:cx6="http://schemas.microsoft.com/office/drawing/2016/5/12/chartex" xmlns:cx7="http://schemas.microsoft.com/office/drawing/2016/5/13/chartex" xmlns:cx8="http://schemas.microsoft.com/office/drawing/2016/5/14/chartex" xmlns:mc="http://schemas.openxmlformats.org/markup-compatibility/2006" xmlns:aink="http://schemas.microsoft.com/office/drawing/2016/ink" xmlns:am3d="http://schemas.microsoft.com/office/drawing/2017/model3d" xmlns:o="urn:schemas-microsoft-com:office:office" xmlns:oel="http://schemas.microsoft.com/office/2019/extlst" xmlns:r="http://schemas.openxmlformats.org/officeDocument/2006/relationships" xmlns:m="http://schemas.openxmlformats.org/officeDocument/2006/math" xmlns:v="urn:schemas-microsoft-com:vml" xmlns:wp14="http://schemas.microsoft.com/office/word/2010/wordprocessingDrawing" xmlns:wp="http://schemas.openxmlformats.org/drawingml/2006/wordprocessingDrawing" xmlns:w10="urn:schemas-microsoft-com:office:word" xmlns:w="http://schemas.openxmlformats.org/wordprocessingml/2006/main" xmlns:w14="http://schemas.microsoft.com/office/word/2010/wordml" xmlns:w15="http://schemas.microsoft.com/office/word/2012/wordml" xmlns:w16cex="http://schemas.microsoft.com/office/word/2018/wordml/cex" xmlns:w16cid="http://schemas.microsoft.com/office/word/2016/wordml/cid" xmlns:w16="http://schemas.microsoft.com/office/word/2018/wordml" xmlns:w16du="http://schemas.microsoft.com/office/word/2023/wordml/word16du" xmlns:w16sdtdh="http://schemas.microsoft.com/office/word/2020/wordml/sdtdatahash" xmlns:w16sdtfl="http://schemas.microsoft.com/office/word/2024/wordml/sdtformatlock" xmlns:w16se="http://schemas.microsoft.com/office/word/2015/wordml/symex" xmlns:wpg="http://schemas.microsoft.com/office/word/2010/wordprocessingGroup" xmlns:wpi="http://schemas.microsoft.com/office/word/2010/wordprocessingInk" xmlns:wne="http://schemas.microsoft.com/office/word/2006/wordml" xmlns:wps="http://schemas.microsoft.com/office/word/2010/wordprocessingShape" mc:Ignorable="w14 w15 w16se w16cid w16 w16cex w16sdtdh w16sdtfl w16du wp14">
   <w:footnote w:type="separator" w:id="-1">
     <w:p>
       <w:pPr>
@@ -182,7 +1369,7 @@
 </file>
 
 <file path=word/styles.xml><?xml version="1.0" encoding="utf-8"?>
-<w:styles xmlns:mc="http://schemas.openxmlformats.org/markup-compatibility/2006" xmlns:r="http://schemas.openxmlformats.org/officeDocument/2006/relationships" xmlns:w="http://schemas.openxmlformats.org/wordprocessingml/2006/main" xmlns:w14="http://schemas.microsoft.com/office/word/2010/wordml" xmlns:w15="http://schemas.microsoft.com/office/word/2012/wordml" xmlns:w16cid="http://schemas.microsoft.com/office/word/2016/wordml/cid" xmlns:w16se="http://schemas.microsoft.com/office/word/2015/wordml/symex" mc:Ignorable="w14 w15 w16se w16cid">
+<w:styles xmlns:mc="http://schemas.openxmlformats.org/markup-compatibility/2006" xmlns:r="http://schemas.openxmlformats.org/officeDocument/2006/relationships" xmlns:w="http://schemas.openxmlformats.org/wordprocessingml/2006/main" xmlns:w14="http://schemas.microsoft.com/office/word/2010/wordml" xmlns:w15="http://schemas.microsoft.com/office/word/2012/wordml" xmlns:w16cex="http://schemas.microsoft.com/office/word/2018/wordml/cex" xmlns:w16cid="http://schemas.microsoft.com/office/word/2016/wordml/cid" xmlns:w16="http://schemas.microsoft.com/office/word/2018/wordml" xmlns:w16du="http://schemas.microsoft.com/office/word/2023/wordml/word16du" xmlns:w16sdtdh="http://schemas.microsoft.com/office/word/2020/wordml/sdtdatahash" xmlns:w16sdtfl="http://schemas.microsoft.com/office/word/2024/wordml/sdtformatlock" xmlns:w16se="http://schemas.microsoft.com/office/word/2015/wordml/symex" mc:Ignorable="w14 w15 w16se w16cid w16 w16cex w16sdtdh w16sdtfl w16du">
   <w:docDefaults>
     <w:rPrDefault>
       <w:rPr>
@@ -198,7 +1385,7 @@
       </w:pPr>
     </w:pPrDefault>
   </w:docDefaults>
-  <w:latentStyles w:defLockedState="0" w:defUIPriority="99" w:defSemiHidden="0" w:defUnhideWhenUsed="0" w:defQFormat="0" w:count="375">
+  <w:latentStyles w:defLockedState="0" w:defUIPriority="99" w:defSemiHidden="0" w:defUnhideWhenUsed="0" w:defQFormat="0" w:count="376">
     <w:lsdException w:name="Normal" w:uiPriority="0" w:qFormat="1"/>
     <w:lsdException w:name="heading 1" w:uiPriority="9" w:qFormat="1"/>
     <w:lsdException w:name="heading 2" w:semiHidden="1" w:uiPriority="9" w:unhideWhenUsed="1" w:qFormat="1"/>
@@ -574,6 +1761,7 @@
     <w:lsdException w:name="Smart Hyperlink" w:semiHidden="1" w:unhideWhenUsed="1"/>
     <w:lsdException w:name="Hashtag" w:semiHidden="1" w:unhideWhenUsed="1"/>
     <w:lsdException w:name="Unresolved Mention" w:semiHidden="1" w:unhideWhenUsed="1"/>
+    <w:lsdException w:name="Smart Link" w:semiHidden="1" w:unhideWhenUsed="1"/>
   </w:latentStyles>
   <w:style w:type="paragraph" w:default="1" w:styleId="Norml">
     <w:name w:val="Normal"/>
@@ -774,6 +1962,64 @@
     <w:rPr>
       <w:kern w:val="2"/>
       <w14:ligatures w14:val="standardContextual"/>
+    </w:rPr>
+  </w:style>
+  <w:style w:type="paragraph" w:styleId="Cm">
+    <w:name w:val="Title"/>
+    <w:basedOn w:val="Norml"/>
+    <w:next w:val="Norml"/>
+    <w:link w:val="CmChar"/>
+    <w:uiPriority w:val="10"/>
+    <w:qFormat/>
+    <w:rsid w:val="00F52190"/>
+    <w:pPr>
+      <w:spacing w:after="0" w:line="240" w:lineRule="auto"/>
+      <w:contextualSpacing/>
+    </w:pPr>
+    <w:rPr>
+      <w:rFonts w:asciiTheme="majorHAnsi" w:eastAsiaTheme="majorEastAsia" w:hAnsiTheme="majorHAnsi" w:cstheme="majorBidi"/>
+      <w:spacing w:val="-10"/>
+      <w:kern w:val="28"/>
+      <w:sz w:val="56"/>
+      <w:szCs w:val="56"/>
+    </w:rPr>
+  </w:style>
+  <w:style w:type="character" w:customStyle="1" w:styleId="CmChar">
+    <w:name w:val="Cím Char"/>
+    <w:basedOn w:val="Bekezdsalapbettpusa"/>
+    <w:link w:val="Cm"/>
+    <w:uiPriority w:val="10"/>
+    <w:rsid w:val="00F52190"/>
+    <w:rPr>
+      <w:rFonts w:asciiTheme="majorHAnsi" w:eastAsiaTheme="majorEastAsia" w:hAnsiTheme="majorHAnsi" w:cstheme="majorBidi"/>
+      <w:spacing w:val="-10"/>
+      <w:kern w:val="28"/>
+      <w:sz w:val="56"/>
+      <w:szCs w:val="56"/>
+      <w14:ligatures w14:val="standardContextual"/>
+    </w:rPr>
+  </w:style>
+  <w:style w:type="character" w:styleId="Hiperhivatkozs">
+    <w:name w:val="Hyperlink"/>
+    <w:basedOn w:val="Bekezdsalapbettpusa"/>
+    <w:uiPriority w:val="99"/>
+    <w:unhideWhenUsed/>
+    <w:rsid w:val="00F52190"/>
+    <w:rPr>
+      <w:color w:val="6B9F25" w:themeColor="hyperlink"/>
+      <w:u w:val="single"/>
+    </w:rPr>
+  </w:style>
+  <w:style w:type="character" w:styleId="Feloldatlanmegemlts">
+    <w:name w:val="Unresolved Mention"/>
+    <w:basedOn w:val="Bekezdsalapbettpusa"/>
+    <w:uiPriority w:val="99"/>
+    <w:semiHidden/>
+    <w:unhideWhenUsed/>
+    <w:rsid w:val="00F52190"/>
+    <w:rPr>
+      <w:color w:val="605E5C"/>
+      <w:shd w:val="clear" w:color="auto" w:fill="E1DFDD"/>
     </w:rPr>
   </w:style>
 </w:styles>

</xml_diff>

<commit_message>
Jest teszt hozzáadva a dokumentációhoz
</commit_message>
<xml_diff>
--- a/EphemeralTesztDokumentacio.docx
+++ b/EphemeralTesztDokumentacio.docx
@@ -1,6 +1,6 @@
 
 <file path=word/document.xml><?xml version="1.0" encoding="utf-8"?>
-<w:document xmlns:wpc="http://schemas.microsoft.com/office/word/2010/wordprocessingCanvas" xmlns:cx="http://schemas.microsoft.com/office/drawing/2014/chartex" xmlns:cx1="http://schemas.microsoft.com/office/drawing/2015/9/8/chartex" xmlns:cx2="http://schemas.microsoft.com/office/drawing/2015/10/21/chartex" xmlns:cx3="http://schemas.microsoft.com/office/drawing/2016/5/9/chartex" xmlns:cx4="http://schemas.microsoft.com/office/drawing/2016/5/10/chartex" xmlns:cx5="http://schemas.microsoft.com/office/drawing/2016/5/11/chartex" xmlns:cx6="http://schemas.microsoft.com/office/drawing/2016/5/12/chartex" xmlns:cx7="http://schemas.microsoft.com/office/drawing/2016/5/13/chartex" xmlns:cx8="http://schemas.microsoft.com/office/drawing/2016/5/14/chartex" xmlns:mc="http://schemas.openxmlformats.org/markup-compatibility/2006" xmlns:aink="http://schemas.microsoft.com/office/drawing/2016/ink" xmlns:am3d="http://schemas.microsoft.com/office/drawing/2017/model3d" xmlns:o="urn:schemas-microsoft-com:office:office" xmlns:r="http://schemas.openxmlformats.org/officeDocument/2006/relationships" xmlns:m="http://schemas.openxmlformats.org/officeDocument/2006/math" xmlns:v="urn:schemas-microsoft-com:vml" xmlns:wp14="http://schemas.microsoft.com/office/word/2010/wordprocessingDrawing" xmlns:wp="http://schemas.openxmlformats.org/drawingml/2006/wordprocessingDrawing" xmlns:w10="urn:schemas-microsoft-com:office:word" xmlns:w="http://schemas.openxmlformats.org/wordprocessingml/2006/main" xmlns:w14="http://schemas.microsoft.com/office/word/2010/wordml" xmlns:w15="http://schemas.microsoft.com/office/word/2012/wordml" xmlns:w16cid="http://schemas.microsoft.com/office/word/2016/wordml/cid" xmlns:w16se="http://schemas.microsoft.com/office/word/2015/wordml/symex" xmlns:wpg="http://schemas.microsoft.com/office/word/2010/wordprocessingGroup" xmlns:wpi="http://schemas.microsoft.com/office/word/2010/wordprocessingInk" xmlns:wne="http://schemas.microsoft.com/office/word/2006/wordml" xmlns:wps="http://schemas.microsoft.com/office/word/2010/wordprocessingShape" mc:Ignorable="w14 w15 w16se w16cid wp14">
+<w:document xmlns:wpc="http://schemas.microsoft.com/office/word/2010/wordprocessingCanvas" xmlns:cx="http://schemas.microsoft.com/office/drawing/2014/chartex" xmlns:cx1="http://schemas.microsoft.com/office/drawing/2015/9/8/chartex" xmlns:cx2="http://schemas.microsoft.com/office/drawing/2015/10/21/chartex" xmlns:cx3="http://schemas.microsoft.com/office/drawing/2016/5/9/chartex" xmlns:cx4="http://schemas.microsoft.com/office/drawing/2016/5/10/chartex" xmlns:cx5="http://schemas.microsoft.com/office/drawing/2016/5/11/chartex" xmlns:cx6="http://schemas.microsoft.com/office/drawing/2016/5/12/chartex" xmlns:cx7="http://schemas.microsoft.com/office/drawing/2016/5/13/chartex" xmlns:cx8="http://schemas.microsoft.com/office/drawing/2016/5/14/chartex" xmlns:mc="http://schemas.openxmlformats.org/markup-compatibility/2006" xmlns:aink="http://schemas.microsoft.com/office/drawing/2016/ink" xmlns:am3d="http://schemas.microsoft.com/office/drawing/2017/model3d" xmlns:o="urn:schemas-microsoft-com:office:office" xmlns:oel="http://schemas.microsoft.com/office/2019/extlst" xmlns:r="http://schemas.openxmlformats.org/officeDocument/2006/relationships" xmlns:m="http://schemas.openxmlformats.org/officeDocument/2006/math" xmlns:v="urn:schemas-microsoft-com:vml" xmlns:wp14="http://schemas.microsoft.com/office/word/2010/wordprocessingDrawing" xmlns:wp="http://schemas.openxmlformats.org/drawingml/2006/wordprocessingDrawing" xmlns:w10="urn:schemas-microsoft-com:office:word" xmlns:w="http://schemas.openxmlformats.org/wordprocessingml/2006/main" xmlns:w14="http://schemas.microsoft.com/office/word/2010/wordml" xmlns:w15="http://schemas.microsoft.com/office/word/2012/wordml" xmlns:w16cex="http://schemas.microsoft.com/office/word/2018/wordml/cex" xmlns:w16cid="http://schemas.microsoft.com/office/word/2016/wordml/cid" xmlns:w16="http://schemas.microsoft.com/office/word/2018/wordml" xmlns:w16du="http://schemas.microsoft.com/office/word/2023/wordml/word16du" xmlns:w16sdtdh="http://schemas.microsoft.com/office/word/2020/wordml/sdtdatahash" xmlns:w16sdtfl="http://schemas.microsoft.com/office/word/2024/wordml/sdtformatlock" xmlns:w16se="http://schemas.microsoft.com/office/word/2015/wordml/symex" xmlns:wpg="http://schemas.microsoft.com/office/word/2010/wordprocessingGroup" xmlns:wpi="http://schemas.microsoft.com/office/word/2010/wordprocessingInk" xmlns:wne="http://schemas.microsoft.com/office/word/2006/wordml" xmlns:wps="http://schemas.microsoft.com/office/word/2010/wordprocessingShape" mc:Ignorable="w14 w15 w16se w16cid w16 w16cex w16sdtdh w16sdtfl w16du wp14">
   <w:body>
     <w:p>
       <w:pPr>
@@ -13,7 +13,7 @@
         </w:rPr>
       </w:pPr>
       <w:bookmarkStart w:id="0" w:name="_Toc192757744"/>
-      <w:bookmarkStart w:id="1" w:name="_Toc194560026"/>
+      <w:bookmarkStart w:id="1" w:name="_Toc194858725"/>
       <w:r>
         <w:rPr>
           <w:sz w:val="96"/>
@@ -73,23 +73,7 @@
           <w:sz w:val="36"/>
           <w:szCs w:val="36"/>
         </w:rPr>
-        <w:t xml:space="preserve"> Árpád, </w:t>
-      </w:r>
-      <w:proofErr w:type="spellStart"/>
-      <w:r>
-        <w:rPr>
-          <w:sz w:val="36"/>
-          <w:szCs w:val="36"/>
-        </w:rPr>
-        <w:t>Csanálosi</w:t>
-      </w:r>
-      <w:proofErr w:type="spellEnd"/>
-      <w:r>
-        <w:rPr>
-          <w:sz w:val="36"/>
-          <w:szCs w:val="36"/>
-        </w:rPr>
-        <w:t xml:space="preserve"> Bálint</w:t>
+        <w:t xml:space="preserve"> Árpád, Csanálosi Bálint</w:t>
       </w:r>
     </w:p>
     <w:p>
@@ -154,6 +138,7 @@
     <w:p>
       <w:pPr>
         <w:spacing w:line="259" w:lineRule="auto"/>
+        <w:ind w:left="-851" w:right="-567"/>
       </w:pPr>
       <w:r>
         <w:br w:type="page"/>
@@ -161,6 +146,15 @@
     </w:p>
     <w:sdt>
       <w:sdtPr>
+        <w:rPr>
+          <w:rFonts w:asciiTheme="minorHAnsi" w:eastAsiaTheme="minorHAnsi" w:hAnsiTheme="minorHAnsi" w:cstheme="minorBidi"/>
+          <w:color w:val="auto"/>
+          <w:kern w:val="2"/>
+          <w:sz w:val="22"/>
+          <w:szCs w:val="22"/>
+          <w:lang w:eastAsia="en-US"/>
+          <w14:ligatures w14:val="standardContextual"/>
+        </w:rPr>
         <w:id w:val="-1735156260"/>
         <w:docPartObj>
           <w:docPartGallery w:val="Table of Contents"/>
@@ -169,21 +163,15 @@
       </w:sdtPr>
       <w:sdtEndPr>
         <w:rPr>
-          <w:rFonts w:asciiTheme="minorHAnsi" w:eastAsiaTheme="minorHAnsi" w:hAnsiTheme="minorHAnsi" w:cstheme="minorBidi"/>
           <w:b/>
           <w:bCs/>
-          <w:color w:val="auto"/>
-          <w:kern w:val="2"/>
-          <w:sz w:val="22"/>
-          <w:szCs w:val="22"/>
-          <w:lang w:eastAsia="en-US"/>
-          <w14:ligatures w14:val="standardContextual"/>
         </w:rPr>
       </w:sdtEndPr>
       <w:sdtContent>
         <w:p>
           <w:pPr>
             <w:pStyle w:val="Tartalomjegyzkcmsora"/>
+            <w:ind w:left="-851" w:right="-567"/>
           </w:pPr>
           <w:r>
             <w:t>Tartalom</w:t>
@@ -198,9 +186,9 @@
             <w:rPr>
               <w:rFonts w:eastAsiaTheme="minorEastAsia"/>
               <w:noProof/>
-              <w:kern w:val="0"/>
+              <w:sz w:val="24"/>
+              <w:szCs w:val="24"/>
               <w:lang w:eastAsia="hu-HU"/>
-              <w14:ligatures w14:val="none"/>
             </w:rPr>
           </w:pPr>
           <w:r>
@@ -212,7 +200,7 @@
           <w:r>
             <w:fldChar w:fldCharType="separate"/>
           </w:r>
-          <w:hyperlink w:anchor="_Toc194560026" w:history="1">
+          <w:hyperlink w:anchor="_Toc194858725" w:history="1">
             <w:r>
               <w:rPr>
                 <w:rStyle w:val="Hiperhivatkozs"/>
@@ -239,7 +227,7 @@
                 <w:noProof/>
                 <w:webHidden/>
               </w:rPr>
-              <w:instrText xml:space="preserve"> PAGEREF _Toc194560026 \h </w:instrText>
+              <w:instrText xml:space="preserve"> PAGEREF _Toc194858725 \h </w:instrText>
             </w:r>
             <w:r>
               <w:rPr>
@@ -279,18 +267,18 @@
             <w:rPr>
               <w:rFonts w:eastAsiaTheme="minorEastAsia"/>
               <w:noProof/>
-              <w:kern w:val="0"/>
+              <w:sz w:val="24"/>
+              <w:szCs w:val="24"/>
               <w:lang w:eastAsia="hu-HU"/>
-              <w14:ligatures w14:val="none"/>
             </w:rPr>
           </w:pPr>
-          <w:hyperlink w:anchor="_Toc194560027" w:history="1">
+          <w:hyperlink w:anchor="_Toc194858726" w:history="1">
             <w:r>
               <w:rPr>
                 <w:rStyle w:val="Hiperhivatkozs"/>
                 <w:noProof/>
               </w:rPr>
-              <w:t>Selenium IDE Frontend tesztek</w:t>
+              <w:t>React Jest Frontend Teszt</w:t>
             </w:r>
             <w:r>
               <w:rPr>
@@ -311,7 +299,7 @@
                 <w:noProof/>
                 <w:webHidden/>
               </w:rPr>
-              <w:instrText xml:space="preserve"> PAGEREF _Toc194560027 \h </w:instrText>
+              <w:instrText xml:space="preserve"> PAGEREF _Toc194858726 \h </w:instrText>
             </w:r>
             <w:r>
               <w:rPr>
@@ -331,7 +319,7 @@
                 <w:noProof/>
                 <w:webHidden/>
               </w:rPr>
-              <w:t>3</w:t>
+              <w:t>4</w:t>
             </w:r>
             <w:r>
               <w:rPr>
@@ -351,18 +339,18 @@
             <w:rPr>
               <w:rFonts w:eastAsiaTheme="minorEastAsia"/>
               <w:noProof/>
-              <w:kern w:val="0"/>
+              <w:sz w:val="24"/>
+              <w:szCs w:val="24"/>
               <w:lang w:eastAsia="hu-HU"/>
-              <w14:ligatures w14:val="none"/>
             </w:rPr>
           </w:pPr>
-          <w:hyperlink w:anchor="_Toc194560028" w:history="1">
+          <w:hyperlink w:anchor="_Toc194858727" w:history="1">
             <w:r>
               <w:rPr>
                 <w:rStyle w:val="Hiperhivatkozs"/>
                 <w:noProof/>
               </w:rPr>
-              <w:t>Bejelentkezés:</w:t>
+              <w:t>Célkitűzés</w:t>
             </w:r>
             <w:r>
               <w:rPr>
@@ -383,7 +371,7 @@
                 <w:noProof/>
                 <w:webHidden/>
               </w:rPr>
-              <w:instrText xml:space="preserve"> PAGEREF _Toc194560028 \h </w:instrText>
+              <w:instrText xml:space="preserve"> PAGEREF _Toc194858727 \h </w:instrText>
             </w:r>
             <w:r>
               <w:rPr>
@@ -403,7 +391,7 @@
                 <w:noProof/>
                 <w:webHidden/>
               </w:rPr>
-              <w:t>3</w:t>
+              <w:t>4</w:t>
             </w:r>
             <w:r>
               <w:rPr>
@@ -423,18 +411,18 @@
             <w:rPr>
               <w:rFonts w:eastAsiaTheme="minorEastAsia"/>
               <w:noProof/>
-              <w:kern w:val="0"/>
+              <w:sz w:val="24"/>
+              <w:szCs w:val="24"/>
               <w:lang w:eastAsia="hu-HU"/>
-              <w14:ligatures w14:val="none"/>
             </w:rPr>
           </w:pPr>
-          <w:hyperlink w:anchor="_Toc194560029" w:history="1">
+          <w:hyperlink w:anchor="_Toc194858728" w:history="1">
             <w:r>
               <w:rPr>
                 <w:rStyle w:val="Hiperhivatkozs"/>
                 <w:noProof/>
               </w:rPr>
-              <w:t>Regisztráció:</w:t>
+              <w:t>Tesztelt komponens: Register.js</w:t>
             </w:r>
             <w:r>
               <w:rPr>
@@ -455,7 +443,7 @@
                 <w:noProof/>
                 <w:webHidden/>
               </w:rPr>
-              <w:instrText xml:space="preserve"> PAGEREF _Toc194560029 \h </w:instrText>
+              <w:instrText xml:space="preserve"> PAGEREF _Toc194858728 \h </w:instrText>
             </w:r>
             <w:r>
               <w:rPr>
@@ -475,7 +463,79 @@
                 <w:noProof/>
                 <w:webHidden/>
               </w:rPr>
-              <w:t>3</w:t>
+              <w:t>4</w:t>
+            </w:r>
+            <w:r>
+              <w:rPr>
+                <w:noProof/>
+                <w:webHidden/>
+              </w:rPr>
+              <w:fldChar w:fldCharType="end"/>
+            </w:r>
+          </w:hyperlink>
+        </w:p>
+        <w:p>
+          <w:pPr>
+            <w:pStyle w:val="TJ1"/>
+            <w:tabs>
+              <w:tab w:val="right" w:leader="dot" w:pos="9062"/>
+            </w:tabs>
+            <w:rPr>
+              <w:rFonts w:eastAsiaTheme="minorEastAsia"/>
+              <w:noProof/>
+              <w:sz w:val="24"/>
+              <w:szCs w:val="24"/>
+              <w:lang w:eastAsia="hu-HU"/>
+            </w:rPr>
+          </w:pPr>
+          <w:hyperlink w:anchor="_Toc194858729" w:history="1">
+            <w:r>
+              <w:rPr>
+                <w:rStyle w:val="Hiperhivatkozs"/>
+                <w:noProof/>
+              </w:rPr>
+              <w:t>Selenium IDE Frontend tesztek</w:t>
+            </w:r>
+            <w:r>
+              <w:rPr>
+                <w:noProof/>
+                <w:webHidden/>
+              </w:rPr>
+              <w:tab/>
+            </w:r>
+            <w:r>
+              <w:rPr>
+                <w:noProof/>
+                <w:webHidden/>
+              </w:rPr>
+              <w:fldChar w:fldCharType="begin"/>
+            </w:r>
+            <w:r>
+              <w:rPr>
+                <w:noProof/>
+                <w:webHidden/>
+              </w:rPr>
+              <w:instrText xml:space="preserve"> PAGEREF _Toc194858729 \h </w:instrText>
+            </w:r>
+            <w:r>
+              <w:rPr>
+                <w:noProof/>
+                <w:webHidden/>
+              </w:rPr>
+            </w:r>
+            <w:r>
+              <w:rPr>
+                <w:noProof/>
+                <w:webHidden/>
+              </w:rPr>
+              <w:fldChar w:fldCharType="separate"/>
+            </w:r>
+            <w:r>
+              <w:rPr>
+                <w:noProof/>
+                <w:webHidden/>
+              </w:rPr>
+              <w:t>6</w:t>
             </w:r>
             <w:r>
               <w:rPr>
@@ -495,18 +555,18 @@
             <w:rPr>
               <w:rFonts w:eastAsiaTheme="minorEastAsia"/>
               <w:noProof/>
-              <w:kern w:val="0"/>
+              <w:sz w:val="24"/>
+              <w:szCs w:val="24"/>
               <w:lang w:eastAsia="hu-HU"/>
-              <w14:ligatures w14:val="none"/>
             </w:rPr>
           </w:pPr>
-          <w:hyperlink w:anchor="_Toc194560030" w:history="1">
+          <w:hyperlink w:anchor="_Toc194858730" w:history="1">
             <w:r>
               <w:rPr>
                 <w:rStyle w:val="Hiperhivatkozs"/>
                 <w:noProof/>
               </w:rPr>
-              <w:t>Törlés:</w:t>
+              <w:t>Bejelentkezés:</w:t>
             </w:r>
             <w:r>
               <w:rPr>
@@ -527,7 +587,7 @@
                 <w:noProof/>
                 <w:webHidden/>
               </w:rPr>
-              <w:instrText xml:space="preserve"> PAGEREF _Toc194560030 \h </w:instrText>
+              <w:instrText xml:space="preserve"> PAGEREF _Toc194858730 \h </w:instrText>
             </w:r>
             <w:r>
               <w:rPr>
@@ -547,7 +607,7 @@
                 <w:noProof/>
                 <w:webHidden/>
               </w:rPr>
-              <w:t>4</w:t>
+              <w:t>6</w:t>
             </w:r>
             <w:r>
               <w:rPr>
@@ -567,18 +627,18 @@
             <w:rPr>
               <w:rFonts w:eastAsiaTheme="minorEastAsia"/>
               <w:noProof/>
-              <w:kern w:val="0"/>
+              <w:sz w:val="24"/>
+              <w:szCs w:val="24"/>
               <w:lang w:eastAsia="hu-HU"/>
-              <w14:ligatures w14:val="none"/>
             </w:rPr>
           </w:pPr>
-          <w:hyperlink w:anchor="_Toc194560031" w:history="1">
+          <w:hyperlink w:anchor="_Toc194858731" w:history="1">
             <w:r>
               <w:rPr>
                 <w:rStyle w:val="Hiperhivatkozs"/>
                 <w:noProof/>
               </w:rPr>
-              <w:t>Sikertelen bejelentkezés:</w:t>
+              <w:t>Regisztráció:</w:t>
             </w:r>
             <w:r>
               <w:rPr>
@@ -599,7 +659,7 @@
                 <w:noProof/>
                 <w:webHidden/>
               </w:rPr>
-              <w:instrText xml:space="preserve"> PAGEREF _Toc194560031 \h </w:instrText>
+              <w:instrText xml:space="preserve"> PAGEREF _Toc194858731 \h </w:instrText>
             </w:r>
             <w:r>
               <w:rPr>
@@ -619,7 +679,7 @@
                 <w:noProof/>
                 <w:webHidden/>
               </w:rPr>
-              <w:t>5</w:t>
+              <w:t>6</w:t>
             </w:r>
             <w:r>
               <w:rPr>
@@ -639,18 +699,18 @@
             <w:rPr>
               <w:rFonts w:eastAsiaTheme="minorEastAsia"/>
               <w:noProof/>
-              <w:kern w:val="0"/>
+              <w:sz w:val="24"/>
+              <w:szCs w:val="24"/>
               <w:lang w:eastAsia="hu-HU"/>
-              <w14:ligatures w14:val="none"/>
             </w:rPr>
           </w:pPr>
-          <w:hyperlink w:anchor="_Toc194560032" w:history="1">
+          <w:hyperlink w:anchor="_Toc194858732" w:history="1">
             <w:r>
               <w:rPr>
                 <w:rStyle w:val="Hiperhivatkozs"/>
                 <w:noProof/>
               </w:rPr>
-              <w:t>Sikertelen regisztráció:</w:t>
+              <w:t>Törlés:</w:t>
             </w:r>
             <w:r>
               <w:rPr>
@@ -671,7 +731,7 @@
                 <w:noProof/>
                 <w:webHidden/>
               </w:rPr>
-              <w:instrText xml:space="preserve"> PAGEREF _Toc194560032 \h </w:instrText>
+              <w:instrText xml:space="preserve"> PAGEREF _Toc194858732 \h </w:instrText>
             </w:r>
             <w:r>
               <w:rPr>
@@ -691,7 +751,7 @@
                 <w:noProof/>
                 <w:webHidden/>
               </w:rPr>
-              <w:t>5</w:t>
+              <w:t>7</w:t>
             </w:r>
             <w:r>
               <w:rPr>
@@ -711,18 +771,18 @@
             <w:rPr>
               <w:rFonts w:eastAsiaTheme="minorEastAsia"/>
               <w:noProof/>
-              <w:kern w:val="0"/>
+              <w:sz w:val="24"/>
+              <w:szCs w:val="24"/>
               <w:lang w:eastAsia="hu-HU"/>
-              <w14:ligatures w14:val="none"/>
             </w:rPr>
           </w:pPr>
-          <w:hyperlink w:anchor="_Toc194560033" w:history="1">
+          <w:hyperlink w:anchor="_Toc194858733" w:history="1">
             <w:r>
               <w:rPr>
                 <w:rStyle w:val="Hiperhivatkozs"/>
                 <w:noProof/>
               </w:rPr>
-              <w:t>Teljes oldal letesztelése:</w:t>
+              <w:t>Sikertelen bejelentkezés:</w:t>
             </w:r>
             <w:r>
               <w:rPr>
@@ -743,7 +803,7 @@
                 <w:noProof/>
                 <w:webHidden/>
               </w:rPr>
-              <w:instrText xml:space="preserve"> PAGEREF _Toc194560033 \h </w:instrText>
+              <w:instrText xml:space="preserve"> PAGEREF _Toc194858733 \h </w:instrText>
             </w:r>
             <w:r>
               <w:rPr>
@@ -763,7 +823,7 @@
                 <w:noProof/>
                 <w:webHidden/>
               </w:rPr>
-              <w:t>6</w:t>
+              <w:t>8</w:t>
             </w:r>
             <w:r>
               <w:rPr>
@@ -775,6 +835,153 @@
           </w:hyperlink>
         </w:p>
         <w:p>
+          <w:pPr>
+            <w:pStyle w:val="TJ2"/>
+            <w:tabs>
+              <w:tab w:val="right" w:leader="dot" w:pos="9062"/>
+            </w:tabs>
+            <w:rPr>
+              <w:rFonts w:eastAsiaTheme="minorEastAsia"/>
+              <w:noProof/>
+              <w:sz w:val="24"/>
+              <w:szCs w:val="24"/>
+              <w:lang w:eastAsia="hu-HU"/>
+            </w:rPr>
+          </w:pPr>
+          <w:hyperlink w:anchor="_Toc194858734" w:history="1">
+            <w:r>
+              <w:rPr>
+                <w:rStyle w:val="Hiperhivatkozs"/>
+                <w:noProof/>
+              </w:rPr>
+              <w:t>Sikertelen regisztráció:</w:t>
+            </w:r>
+            <w:r>
+              <w:rPr>
+                <w:noProof/>
+                <w:webHidden/>
+              </w:rPr>
+              <w:tab/>
+            </w:r>
+            <w:r>
+              <w:rPr>
+                <w:noProof/>
+                <w:webHidden/>
+              </w:rPr>
+              <w:fldChar w:fldCharType="begin"/>
+            </w:r>
+            <w:r>
+              <w:rPr>
+                <w:noProof/>
+                <w:webHidden/>
+              </w:rPr>
+              <w:instrText xml:space="preserve"> PAGEREF _Toc194858734 \h </w:instrText>
+            </w:r>
+            <w:r>
+              <w:rPr>
+                <w:noProof/>
+                <w:webHidden/>
+              </w:rPr>
+            </w:r>
+            <w:r>
+              <w:rPr>
+                <w:noProof/>
+                <w:webHidden/>
+              </w:rPr>
+              <w:fldChar w:fldCharType="separate"/>
+            </w:r>
+            <w:r>
+              <w:rPr>
+                <w:noProof/>
+                <w:webHidden/>
+              </w:rPr>
+              <w:t>8</w:t>
+            </w:r>
+            <w:r>
+              <w:rPr>
+                <w:noProof/>
+                <w:webHidden/>
+              </w:rPr>
+              <w:fldChar w:fldCharType="end"/>
+            </w:r>
+          </w:hyperlink>
+        </w:p>
+        <w:p>
+          <w:pPr>
+            <w:pStyle w:val="TJ2"/>
+            <w:tabs>
+              <w:tab w:val="right" w:leader="dot" w:pos="9062"/>
+            </w:tabs>
+            <w:rPr>
+              <w:rFonts w:eastAsiaTheme="minorEastAsia"/>
+              <w:noProof/>
+              <w:sz w:val="24"/>
+              <w:szCs w:val="24"/>
+              <w:lang w:eastAsia="hu-HU"/>
+            </w:rPr>
+          </w:pPr>
+          <w:hyperlink w:anchor="_Toc194858735" w:history="1">
+            <w:r>
+              <w:rPr>
+                <w:rStyle w:val="Hiperhivatkozs"/>
+                <w:noProof/>
+              </w:rPr>
+              <w:t>Teljes oldal letesztelése:</w:t>
+            </w:r>
+            <w:r>
+              <w:rPr>
+                <w:noProof/>
+                <w:webHidden/>
+              </w:rPr>
+              <w:tab/>
+            </w:r>
+            <w:r>
+              <w:rPr>
+                <w:noProof/>
+                <w:webHidden/>
+              </w:rPr>
+              <w:fldChar w:fldCharType="begin"/>
+            </w:r>
+            <w:r>
+              <w:rPr>
+                <w:noProof/>
+                <w:webHidden/>
+              </w:rPr>
+              <w:instrText xml:space="preserve"> PAGEREF _Toc194858735 \h </w:instrText>
+            </w:r>
+            <w:r>
+              <w:rPr>
+                <w:noProof/>
+                <w:webHidden/>
+              </w:rPr>
+            </w:r>
+            <w:r>
+              <w:rPr>
+                <w:noProof/>
+                <w:webHidden/>
+              </w:rPr>
+              <w:fldChar w:fldCharType="separate"/>
+            </w:r>
+            <w:r>
+              <w:rPr>
+                <w:noProof/>
+                <w:webHidden/>
+              </w:rPr>
+              <w:t>9</w:t>
+            </w:r>
+            <w:r>
+              <w:rPr>
+                <w:noProof/>
+                <w:webHidden/>
+              </w:rPr>
+              <w:fldChar w:fldCharType="end"/>
+            </w:r>
+          </w:hyperlink>
+        </w:p>
+        <w:p>
+          <w:pPr>
+            <w:ind w:left="-851" w:right="-567"/>
+          </w:pPr>
           <w:r>
             <w:rPr>
               <w:b/>
@@ -788,153 +995,139 @@
     <w:p>
       <w:pPr>
         <w:spacing w:line="259" w:lineRule="auto"/>
-      </w:pPr>
-      <w:bookmarkStart w:id="3" w:name="_GoBack"/>
-      <w:bookmarkEnd w:id="3"/>
+        <w:ind w:left="-851" w:right="-567"/>
+      </w:pPr>
     </w:p>
     <w:p>
       <w:pPr>
         <w:spacing w:line="259" w:lineRule="auto"/>
+        <w:ind w:left="-851" w:right="-567"/>
       </w:pPr>
     </w:p>
     <w:p>
       <w:pPr>
         <w:spacing w:line="259" w:lineRule="auto"/>
+        <w:ind w:left="-851" w:right="-567"/>
       </w:pPr>
     </w:p>
     <w:p>
       <w:pPr>
         <w:spacing w:line="259" w:lineRule="auto"/>
+        <w:ind w:left="-851" w:right="-567"/>
       </w:pPr>
     </w:p>
     <w:p>
       <w:pPr>
         <w:spacing w:line="259" w:lineRule="auto"/>
+        <w:ind w:left="-851" w:right="-567"/>
       </w:pPr>
     </w:p>
     <w:p>
       <w:pPr>
         <w:spacing w:line="259" w:lineRule="auto"/>
+        <w:ind w:left="-851" w:right="-567"/>
       </w:pPr>
     </w:p>
     <w:p>
       <w:pPr>
         <w:spacing w:line="259" w:lineRule="auto"/>
+        <w:ind w:left="-851" w:right="-567"/>
       </w:pPr>
     </w:p>
     <w:p>
       <w:pPr>
         <w:spacing w:line="259" w:lineRule="auto"/>
+        <w:ind w:left="-851" w:right="-567"/>
       </w:pPr>
     </w:p>
     <w:p>
       <w:pPr>
         <w:spacing w:line="259" w:lineRule="auto"/>
+        <w:ind w:left="-851" w:right="-567"/>
       </w:pPr>
     </w:p>
     <w:p>
       <w:pPr>
         <w:spacing w:line="259" w:lineRule="auto"/>
+        <w:ind w:left="-851" w:right="-567"/>
       </w:pPr>
     </w:p>
     <w:p>
       <w:pPr>
         <w:spacing w:line="259" w:lineRule="auto"/>
+        <w:ind w:left="-851" w:right="-567"/>
       </w:pPr>
     </w:p>
     <w:p>
       <w:pPr>
         <w:spacing w:line="259" w:lineRule="auto"/>
+        <w:ind w:left="-851" w:right="-567"/>
       </w:pPr>
     </w:p>
     <w:p>
       <w:pPr>
         <w:spacing w:line="259" w:lineRule="auto"/>
+        <w:ind w:left="-851" w:right="-567"/>
       </w:pPr>
     </w:p>
     <w:p>
       <w:pPr>
         <w:spacing w:line="259" w:lineRule="auto"/>
+        <w:ind w:left="-851" w:right="-567"/>
       </w:pPr>
     </w:p>
     <w:p>
       <w:pPr>
         <w:spacing w:line="259" w:lineRule="auto"/>
+        <w:ind w:left="-851" w:right="-567"/>
       </w:pPr>
     </w:p>
     <w:p>
       <w:pPr>
         <w:spacing w:line="259" w:lineRule="auto"/>
+        <w:ind w:left="-851" w:right="-567"/>
       </w:pPr>
     </w:p>
     <w:p>
       <w:pPr>
         <w:spacing w:line="259" w:lineRule="auto"/>
+        <w:ind w:left="-851" w:right="-567"/>
       </w:pPr>
     </w:p>
     <w:p>
       <w:pPr>
         <w:spacing w:line="259" w:lineRule="auto"/>
+        <w:ind w:left="-851" w:right="-567"/>
       </w:pPr>
     </w:p>
     <w:p>
       <w:pPr>
         <w:spacing w:line="259" w:lineRule="auto"/>
+        <w:ind w:left="-851" w:right="-567"/>
       </w:pPr>
     </w:p>
     <w:p>
       <w:pPr>
         <w:spacing w:line="259" w:lineRule="auto"/>
+        <w:ind w:left="-851" w:right="-567"/>
       </w:pPr>
     </w:p>
     <w:p>
       <w:pPr>
         <w:spacing w:line="259" w:lineRule="auto"/>
+        <w:ind w:left="-851" w:right="-567"/>
       </w:pPr>
     </w:p>
     <w:p>
       <w:pPr>
         <w:spacing w:line="259" w:lineRule="auto"/>
+        <w:ind w:right="-567"/>
       </w:pPr>
     </w:p>
     <w:p>
       <w:pPr>
         <w:spacing w:line="259" w:lineRule="auto"/>
-      </w:pPr>
-    </w:p>
-    <w:p>
-      <w:pPr>
-        <w:spacing w:line="259" w:lineRule="auto"/>
-      </w:pPr>
-    </w:p>
-    <w:p>
-      <w:pPr>
-        <w:spacing w:line="259" w:lineRule="auto"/>
-      </w:pPr>
-    </w:p>
-    <w:p>
-      <w:pPr>
-        <w:spacing w:line="259" w:lineRule="auto"/>
-      </w:pPr>
-    </w:p>
-    <w:p>
-      <w:pPr>
-        <w:spacing w:line="259" w:lineRule="auto"/>
-      </w:pPr>
-    </w:p>
-    <w:p>
-      <w:pPr>
-        <w:spacing w:line="259" w:lineRule="auto"/>
-      </w:pPr>
-    </w:p>
-    <w:p>
-      <w:pPr>
-        <w:spacing w:line="259" w:lineRule="auto"/>
-      </w:pPr>
-    </w:p>
-    <w:p>
-      <w:pPr>
-        <w:spacing w:line="259" w:lineRule="auto"/>
+        <w:ind w:left="-851" w:right="-567"/>
       </w:pPr>
     </w:p>
     <w:p>
@@ -946,14 +1139,14 @@
           <w:szCs w:val="72"/>
         </w:rPr>
       </w:pPr>
-      <w:bookmarkStart w:id="4" w:name="_Toc194560027"/>
+      <w:bookmarkStart w:id="3" w:name="_Toc194858726"/>
       <w:proofErr w:type="spellStart"/>
       <w:r>
         <w:rPr>
           <w:sz w:val="72"/>
           <w:szCs w:val="72"/>
         </w:rPr>
-        <w:t>Selenium</w:t>
+        <w:t>React</w:t>
       </w:r>
       <w:proofErr w:type="spellEnd"/>
       <w:r>
@@ -961,9 +1154,25 @@
           <w:sz w:val="72"/>
           <w:szCs w:val="72"/>
         </w:rPr>
-        <w:t xml:space="preserve"> IDE Frontend tesztek</w:t>
-      </w:r>
-      <w:bookmarkEnd w:id="4"/>
+        <w:t xml:space="preserve"> </w:t>
+      </w:r>
+      <w:proofErr w:type="spellStart"/>
+      <w:r>
+        <w:rPr>
+          <w:sz w:val="72"/>
+          <w:szCs w:val="72"/>
+        </w:rPr>
+        <w:t>Jest</w:t>
+      </w:r>
+      <w:proofErr w:type="spellEnd"/>
+      <w:r>
+        <w:rPr>
+          <w:sz w:val="72"/>
+          <w:szCs w:val="72"/>
+        </w:rPr>
+        <w:t xml:space="preserve"> Frontend Teszt</w:t>
+      </w:r>
+      <w:bookmarkEnd w:id="3"/>
     </w:p>
     <w:p>
       <w:pPr>
@@ -974,22 +1183,562 @@
           <w:szCs w:val="56"/>
         </w:rPr>
       </w:pPr>
-      <w:bookmarkStart w:id="5" w:name="_Toc194560028"/>
+      <w:bookmarkStart w:id="4" w:name="_Toc194858727"/>
       <w:r>
         <w:rPr>
           <w:sz w:val="56"/>
           <w:szCs w:val="56"/>
         </w:rPr>
-        <w:t>Bejelentkezés</w:t>
-      </w:r>
-      <w:r>
+        <w:t>Célkitűzés</w:t>
+      </w:r>
+      <w:bookmarkEnd w:id="4"/>
+    </w:p>
+    <w:p/>
+    <w:p>
+      <w:pPr>
+        <w:ind w:left="-851" w:right="-567"/>
+        <w:rPr>
+          <w:sz w:val="36"/>
+          <w:szCs w:val="36"/>
+        </w:rPr>
+      </w:pPr>
+      <w:r>
+        <w:rPr>
+          <w:sz w:val="36"/>
+          <w:szCs w:val="36"/>
+        </w:rPr>
+        <w:t xml:space="preserve">A </w:t>
+      </w:r>
+      <w:proofErr w:type="spellStart"/>
+      <w:r>
+        <w:rPr>
+          <w:sz w:val="36"/>
+          <w:szCs w:val="36"/>
+        </w:rPr>
+        <w:t>React</w:t>
+      </w:r>
+      <w:proofErr w:type="spellEnd"/>
+      <w:r>
+        <w:rPr>
+          <w:sz w:val="36"/>
+          <w:szCs w:val="36"/>
+        </w:rPr>
+        <w:t xml:space="preserve"> alkalmazás regisztrációs komponensének (Register.js) frontend oldali validációs működését vizsgáljuk különféle bemeneti hibák és esetek alapján. </w:t>
+      </w:r>
+    </w:p>
+    <w:p>
+      <w:pPr>
+        <w:pStyle w:val="Cmsor2"/>
+        <w:ind w:left="-851" w:right="-567"/>
         <w:rPr>
           <w:sz w:val="56"/>
           <w:szCs w:val="56"/>
         </w:rPr>
+      </w:pPr>
+      <w:bookmarkStart w:id="5" w:name="_Toc194858728"/>
+      <w:r>
+        <w:rPr>
+          <w:sz w:val="56"/>
+          <w:szCs w:val="56"/>
+        </w:rPr>
+        <w:t>Tesztelt komponens: Register.js</w:t>
+      </w:r>
+      <w:bookmarkEnd w:id="5"/>
+    </w:p>
+    <w:p/>
+    <w:p>
+      <w:pPr>
+        <w:ind w:left="-851" w:right="-567"/>
+        <w:rPr>
+          <w:sz w:val="36"/>
+          <w:szCs w:val="36"/>
+        </w:rPr>
+      </w:pPr>
+      <w:r>
+        <w:rPr>
+          <w:sz w:val="36"/>
+          <w:szCs w:val="36"/>
+        </w:rPr>
+        <w:t>A tesztek a következő főbb hibakezelési és validációs funkciókra fókuszálnak:</w:t>
+      </w:r>
+    </w:p>
+    <w:p>
+      <w:pPr>
+        <w:ind w:left="-851" w:right="-567"/>
+        <w:rPr>
+          <w:sz w:val="36"/>
+          <w:szCs w:val="36"/>
+        </w:rPr>
+      </w:pPr>
+    </w:p>
+    <w:tbl>
+      <w:tblPr>
+        <w:tblW w:w="0" w:type="auto"/>
+        <w:tblBorders>
+          <w:top w:val="single" w:sz="4" w:space="0" w:color="auto"/>
+          <w:left w:val="single" w:sz="4" w:space="0" w:color="auto"/>
+          <w:bottom w:val="single" w:sz="4" w:space="0" w:color="auto"/>
+          <w:right w:val="single" w:sz="4" w:space="0" w:color="auto"/>
+          <w:insideH w:val="single" w:sz="4" w:space="0" w:color="auto"/>
+          <w:insideV w:val="single" w:sz="4" w:space="0" w:color="auto"/>
+        </w:tblBorders>
+        <w:tblLook w:val="04A0" w:firstRow="1" w:lastRow="0" w:firstColumn="1" w:lastColumn="0" w:noHBand="0" w:noVBand="1"/>
+      </w:tblPr>
+      <w:tblGrid>
+        <w:gridCol w:w="2880"/>
+        <w:gridCol w:w="2880"/>
+        <w:gridCol w:w="2880"/>
+      </w:tblGrid>
+      <w:tr>
+        <w:tc>
+          <w:tcPr>
+            <w:tcW w:w="2880" w:type="dxa"/>
+          </w:tcPr>
+          <w:p>
+            <w:pPr>
+              <w:rPr>
+                <w:b/>
+                <w:bCs/>
+                <w:sz w:val="32"/>
+                <w:szCs w:val="32"/>
+              </w:rPr>
+            </w:pPr>
+            <w:r>
+              <w:rPr>
+                <w:b/>
+                <w:bCs/>
+                <w:sz w:val="32"/>
+                <w:szCs w:val="32"/>
+              </w:rPr>
+              <w:t>Teszteset</w:t>
+            </w:r>
+          </w:p>
+        </w:tc>
+        <w:tc>
+          <w:tcPr>
+            <w:tcW w:w="2880" w:type="dxa"/>
+          </w:tcPr>
+          <w:p>
+            <w:pPr>
+              <w:rPr>
+                <w:b/>
+                <w:bCs/>
+                <w:sz w:val="32"/>
+                <w:szCs w:val="32"/>
+              </w:rPr>
+            </w:pPr>
+            <w:r>
+              <w:rPr>
+                <w:b/>
+                <w:bCs/>
+                <w:sz w:val="32"/>
+                <w:szCs w:val="32"/>
+              </w:rPr>
+              <w:t>Bemeneti művelet</w:t>
+            </w:r>
+          </w:p>
+        </w:tc>
+        <w:tc>
+          <w:tcPr>
+            <w:tcW w:w="2880" w:type="dxa"/>
+          </w:tcPr>
+          <w:p>
+            <w:pPr>
+              <w:rPr>
+                <w:b/>
+                <w:bCs/>
+                <w:sz w:val="32"/>
+                <w:szCs w:val="32"/>
+              </w:rPr>
+            </w:pPr>
+            <w:r>
+              <w:rPr>
+                <w:b/>
+                <w:bCs/>
+                <w:sz w:val="32"/>
+                <w:szCs w:val="32"/>
+              </w:rPr>
+              <w:t>Várt viselkedés</w:t>
+            </w:r>
+          </w:p>
+        </w:tc>
+      </w:tr>
+      <w:tr>
+        <w:tc>
+          <w:tcPr>
+            <w:tcW w:w="2880" w:type="dxa"/>
+          </w:tcPr>
+          <w:p>
+            <w:pPr>
+              <w:rPr>
+                <w:sz w:val="32"/>
+                <w:szCs w:val="32"/>
+              </w:rPr>
+            </w:pPr>
+            <w:r>
+              <w:rPr>
+                <w:sz w:val="32"/>
+                <w:szCs w:val="32"/>
+              </w:rPr>
+              <w:t>Nem egyező jelszavak esetén</w:t>
+            </w:r>
+          </w:p>
+        </w:tc>
+        <w:tc>
+          <w:tcPr>
+            <w:tcW w:w="2880" w:type="dxa"/>
+          </w:tcPr>
+          <w:p>
+            <w:pPr>
+              <w:rPr>
+                <w:sz w:val="32"/>
+                <w:szCs w:val="32"/>
+              </w:rPr>
+            </w:pPr>
+            <w:r>
+              <w:rPr>
+                <w:sz w:val="32"/>
+                <w:szCs w:val="32"/>
+              </w:rPr>
+              <w:t>Eltérő jelszó és jelszó megerősítés megadása</w:t>
+            </w:r>
+          </w:p>
+        </w:tc>
+        <w:tc>
+          <w:tcPr>
+            <w:tcW w:w="2880" w:type="dxa"/>
+          </w:tcPr>
+          <w:p>
+            <w:pPr>
+              <w:rPr>
+                <w:sz w:val="32"/>
+                <w:szCs w:val="32"/>
+              </w:rPr>
+            </w:pPr>
+            <w:r>
+              <w:rPr>
+                <w:sz w:val="32"/>
+                <w:szCs w:val="32"/>
+              </w:rPr>
+              <w:t>Hibaüzenet jelenik meg: „A két jelszó nem egyezik!”</w:t>
+            </w:r>
+          </w:p>
+        </w:tc>
+      </w:tr>
+      <w:tr>
+        <w:tc>
+          <w:tcPr>
+            <w:tcW w:w="2880" w:type="dxa"/>
+          </w:tcPr>
+          <w:p>
+            <w:pPr>
+              <w:rPr>
+                <w:sz w:val="32"/>
+                <w:szCs w:val="32"/>
+              </w:rPr>
+            </w:pPr>
+            <w:r>
+              <w:rPr>
+                <w:sz w:val="32"/>
+                <w:szCs w:val="32"/>
+              </w:rPr>
+              <w:t>Üres űrlap beküldése</w:t>
+            </w:r>
+          </w:p>
+        </w:tc>
+        <w:tc>
+          <w:tcPr>
+            <w:tcW w:w="2880" w:type="dxa"/>
+          </w:tcPr>
+          <w:p>
+            <w:pPr>
+              <w:rPr>
+                <w:sz w:val="32"/>
+                <w:szCs w:val="32"/>
+              </w:rPr>
+            </w:pPr>
+            <w:r>
+              <w:rPr>
+                <w:sz w:val="32"/>
+                <w:szCs w:val="32"/>
+              </w:rPr>
+              <w:t xml:space="preserve">Egyik mező sem kerül kitöltésre, majd </w:t>
+            </w:r>
+            <w:proofErr w:type="spellStart"/>
+            <w:r>
+              <w:rPr>
+                <w:sz w:val="32"/>
+                <w:szCs w:val="32"/>
+              </w:rPr>
+              <w:t>form</w:t>
+            </w:r>
+            <w:proofErr w:type="spellEnd"/>
+            <w:r>
+              <w:rPr>
+                <w:sz w:val="32"/>
+                <w:szCs w:val="32"/>
+              </w:rPr>
+              <w:t xml:space="preserve"> beküldése</w:t>
+            </w:r>
+          </w:p>
+        </w:tc>
+        <w:tc>
+          <w:tcPr>
+            <w:tcW w:w="2880" w:type="dxa"/>
+          </w:tcPr>
+          <w:p>
+            <w:pPr>
+              <w:rPr>
+                <w:sz w:val="32"/>
+                <w:szCs w:val="32"/>
+              </w:rPr>
+            </w:pPr>
+            <w:r>
+              <w:rPr>
+                <w:sz w:val="32"/>
+                <w:szCs w:val="32"/>
+              </w:rPr>
+              <w:t xml:space="preserve">Nem történik regisztráció, nincs </w:t>
+            </w:r>
+            <w:proofErr w:type="spellStart"/>
+            <w:r>
+              <w:rPr>
+                <w:sz w:val="32"/>
+                <w:szCs w:val="32"/>
+              </w:rPr>
+              <w:t>showAlert</w:t>
+            </w:r>
+            <w:proofErr w:type="spellEnd"/>
+            <w:r>
+              <w:rPr>
+                <w:sz w:val="32"/>
+                <w:szCs w:val="32"/>
+              </w:rPr>
+              <w:t xml:space="preserve"> hívás</w:t>
+            </w:r>
+          </w:p>
+        </w:tc>
+      </w:tr>
+      <w:tr>
+        <w:tc>
+          <w:tcPr>
+            <w:tcW w:w="2880" w:type="dxa"/>
+          </w:tcPr>
+          <w:p>
+            <w:pPr>
+              <w:rPr>
+                <w:sz w:val="32"/>
+                <w:szCs w:val="32"/>
+              </w:rPr>
+            </w:pPr>
+            <w:r>
+              <w:rPr>
+                <w:sz w:val="32"/>
+                <w:szCs w:val="32"/>
+              </w:rPr>
+              <w:t>Érvénytelen email formátum</w:t>
+            </w:r>
+          </w:p>
+        </w:tc>
+        <w:tc>
+          <w:tcPr>
+            <w:tcW w:w="2880" w:type="dxa"/>
+          </w:tcPr>
+          <w:p>
+            <w:pPr>
+              <w:rPr>
+                <w:sz w:val="32"/>
+                <w:szCs w:val="32"/>
+              </w:rPr>
+            </w:pPr>
+            <w:r>
+              <w:rPr>
+                <w:sz w:val="32"/>
+                <w:szCs w:val="32"/>
+              </w:rPr>
+              <w:t>Nem szabványos e-mail cím beírása</w:t>
+            </w:r>
+          </w:p>
+        </w:tc>
+        <w:tc>
+          <w:tcPr>
+            <w:tcW w:w="2880" w:type="dxa"/>
+          </w:tcPr>
+          <w:p>
+            <w:pPr>
+              <w:rPr>
+                <w:sz w:val="32"/>
+                <w:szCs w:val="32"/>
+              </w:rPr>
+            </w:pPr>
+            <w:r>
+              <w:rPr>
+                <w:sz w:val="32"/>
+                <w:szCs w:val="32"/>
+              </w:rPr>
+              <w:t>A böngésző kliensoldali validációja nem engedi továbblépni (</w:t>
+            </w:r>
+            <w:proofErr w:type="spellStart"/>
+            <w:r>
+              <w:rPr>
+                <w:sz w:val="32"/>
+                <w:szCs w:val="32"/>
+              </w:rPr>
+              <w:t>validity.valid</w:t>
+            </w:r>
+            <w:proofErr w:type="spellEnd"/>
+            <w:r>
+              <w:rPr>
+                <w:sz w:val="32"/>
+                <w:szCs w:val="32"/>
+              </w:rPr>
+              <w:t xml:space="preserve"> === </w:t>
+            </w:r>
+            <w:proofErr w:type="spellStart"/>
+            <w:r>
+              <w:rPr>
+                <w:sz w:val="32"/>
+                <w:szCs w:val="32"/>
+              </w:rPr>
+              <w:t>false</w:t>
+            </w:r>
+            <w:proofErr w:type="spellEnd"/>
+            <w:r>
+              <w:rPr>
+                <w:sz w:val="32"/>
+                <w:szCs w:val="32"/>
+              </w:rPr>
+              <w:t>)</w:t>
+            </w:r>
+          </w:p>
+        </w:tc>
+      </w:tr>
+    </w:tbl>
+    <w:p>
+      <w:pPr>
+        <w:ind w:left="-851" w:right="-567"/>
+        <w:rPr>
+          <w:sz w:val="36"/>
+          <w:szCs w:val="36"/>
+        </w:rPr>
+      </w:pPr>
+    </w:p>
+    <w:p>
+      <w:pPr>
+        <w:ind w:left="-851" w:right="-567"/>
+        <w:rPr>
+          <w:sz w:val="36"/>
+          <w:szCs w:val="36"/>
+        </w:rPr>
+      </w:pPr>
+    </w:p>
+    <w:p>
+      <w:pPr>
+        <w:ind w:left="-851" w:right="-567"/>
+        <w:jc w:val="center"/>
+      </w:pPr>
+      <w:r>
+        <w:lastRenderedPageBreak/>
+        <w:drawing>
+          <wp:inline distT="0" distB="0" distL="0" distR="0" wp14:anchorId="20CC8F58" wp14:editId="7541FD72">
+            <wp:extent cx="4006800" cy="3600000"/>
+            <wp:effectExtent l="0" t="0" r="0" b="635"/>
+            <wp:docPr id="1314142988" name="Kép 1" descr="A képen szöveg, képernyőkép látható&#10;&#10;Előfordulhat, hogy a mesterséges intelligencia által létrehozott tartalom helytelen."/>
+            <wp:cNvGraphicFramePr>
+              <a:graphicFrameLocks xmlns:a="http://schemas.openxmlformats.org/drawingml/2006/main" noChangeAspect="1"/>
+            </wp:cNvGraphicFramePr>
+            <a:graphic xmlns:a="http://schemas.openxmlformats.org/drawingml/2006/main">
+              <a:graphicData uri="http://schemas.openxmlformats.org/drawingml/2006/picture">
+                <pic:pic xmlns:pic="http://schemas.openxmlformats.org/drawingml/2006/picture">
+                  <pic:nvPicPr>
+                    <pic:cNvPr id="1314142988" name="Kép 1" descr="A képen szöveg, képernyőkép látható&#10;&#10;Előfordulhat, hogy a mesterséges intelligencia által létrehozott tartalom helytelen."/>
+                    <pic:cNvPicPr/>
+                  </pic:nvPicPr>
+                  <pic:blipFill>
+                    <a:blip r:embed="rId7"/>
+                    <a:stretch>
+                      <a:fillRect/>
+                    </a:stretch>
+                  </pic:blipFill>
+                  <pic:spPr>
+                    <a:xfrm>
+                      <a:off x="0" y="0"/>
+                      <a:ext cx="4006800" cy="3600000"/>
+                    </a:xfrm>
+                    <a:prstGeom prst="rect">
+                      <a:avLst/>
+                    </a:prstGeom>
+                  </pic:spPr>
+                </pic:pic>
+              </a:graphicData>
+            </a:graphic>
+          </wp:inline>
+        </w:drawing>
+      </w:r>
+    </w:p>
+    <w:p>
+      <w:pPr>
+        <w:spacing w:line="259" w:lineRule="auto"/>
+        <w:ind w:left="-851" w:right="-567"/>
+      </w:pPr>
+      <w:r>
+        <w:br w:type="page"/>
+      </w:r>
+    </w:p>
+    <w:p>
+      <w:pPr>
+        <w:pStyle w:val="Cmsor1"/>
+        <w:ind w:left="-851" w:right="-567"/>
+        <w:rPr>
+          <w:sz w:val="72"/>
+          <w:szCs w:val="72"/>
+        </w:rPr>
+      </w:pPr>
+      <w:bookmarkStart w:id="6" w:name="_Toc194858729"/>
+      <w:proofErr w:type="spellStart"/>
+      <w:r>
+        <w:rPr>
+          <w:sz w:val="72"/>
+          <w:szCs w:val="72"/>
+        </w:rPr>
+        <w:lastRenderedPageBreak/>
+        <w:t>Selenium</w:t>
+      </w:r>
+      <w:proofErr w:type="spellEnd"/>
+      <w:r>
+        <w:rPr>
+          <w:sz w:val="72"/>
+          <w:szCs w:val="72"/>
+        </w:rPr>
+        <w:t xml:space="preserve"> IDE Frontend tesztek</w:t>
+      </w:r>
+      <w:bookmarkEnd w:id="6"/>
+    </w:p>
+    <w:p>
+      <w:pPr>
+        <w:pStyle w:val="Cmsor2"/>
+        <w:ind w:left="-851" w:right="-567"/>
+        <w:rPr>
+          <w:sz w:val="56"/>
+          <w:szCs w:val="56"/>
+        </w:rPr>
+      </w:pPr>
+      <w:bookmarkStart w:id="7" w:name="_Toc194858730"/>
+      <w:r>
+        <w:rPr>
+          <w:sz w:val="56"/>
+          <w:szCs w:val="56"/>
+        </w:rPr>
+        <w:t>Bejelentkezés</w:t>
+      </w:r>
+      <w:r>
+        <w:rPr>
+          <w:sz w:val="56"/>
+          <w:szCs w:val="56"/>
+        </w:rPr>
         <w:t>:</w:t>
       </w:r>
-      <w:bookmarkEnd w:id="5"/>
+      <w:bookmarkEnd w:id="7"/>
     </w:p>
     <w:p>
       <w:pPr>
@@ -1038,7 +1787,7 @@
         </w:rPr>
         <w:t xml:space="preserve">Email: </w:t>
       </w:r>
-      <w:hyperlink r:id="rId7" w:history="1">
+      <w:hyperlink r:id="rId8" w:history="1">
         <w:r>
           <w:rPr>
             <w:rStyle w:val="Hiperhivatkozs"/>
@@ -1096,7 +1845,7 @@
                     <pic:cNvPicPr/>
                   </pic:nvPicPr>
                   <pic:blipFill>
-                    <a:blip r:embed="rId8"/>
+                    <a:blip r:embed="rId9"/>
                     <a:stretch>
                       <a:fillRect/>
                     </a:stretch>
@@ -1126,7 +1875,7 @@
           <w:szCs w:val="56"/>
         </w:rPr>
       </w:pPr>
-      <w:bookmarkStart w:id="6" w:name="_Toc194560029"/>
+      <w:bookmarkStart w:id="8" w:name="_Toc194858731"/>
       <w:r>
         <w:rPr>
           <w:sz w:val="56"/>
@@ -1134,7 +1883,7 @@
         </w:rPr>
         <w:t>Regisztráció:</w:t>
       </w:r>
-      <w:bookmarkEnd w:id="6"/>
+      <w:bookmarkEnd w:id="8"/>
     </w:p>
     <w:p>
       <w:pPr>
@@ -1181,7 +1930,6 @@
           <w:sz w:val="36"/>
           <w:szCs w:val="36"/>
         </w:rPr>
-        <w:lastRenderedPageBreak/>
         <w:t xml:space="preserve">Felhasználónév: </w:t>
       </w:r>
       <w:proofErr w:type="spellStart"/>
@@ -1209,7 +1957,7 @@
         </w:rPr>
         <w:t xml:space="preserve">Email: </w:t>
       </w:r>
-      <w:hyperlink r:id="rId9" w:history="1">
+      <w:hyperlink r:id="rId10" w:history="1">
         <w:r>
           <w:rPr>
             <w:rStyle w:val="Hiperhivatkozs"/>
@@ -1284,7 +2032,7 @@
                     <pic:cNvPicPr/>
                   </pic:nvPicPr>
                   <pic:blipFill>
-                    <a:blip r:embed="rId10"/>
+                    <a:blip r:embed="rId11"/>
                     <a:stretch>
                       <a:fillRect/>
                     </a:stretch>
@@ -1308,9 +2056,9 @@
     <w:p>
       <w:pPr>
         <w:pStyle w:val="Cmsor2"/>
-        <w:ind w:left="-851"/>
-      </w:pPr>
-      <w:bookmarkStart w:id="7" w:name="_Toc194560030"/>
+        <w:ind w:left="-851" w:right="-567"/>
+      </w:pPr>
+      <w:bookmarkStart w:id="9" w:name="_Toc194858732"/>
       <w:r>
         <w:rPr>
           <w:sz w:val="56"/>
@@ -1321,7 +2069,7 @@
       <w:r>
         <w:t>:</w:t>
       </w:r>
-      <w:bookmarkEnd w:id="7"/>
+      <w:bookmarkEnd w:id="9"/>
     </w:p>
     <w:p>
       <w:pPr>
@@ -1369,7 +2117,7 @@
                     <pic:cNvPicPr/>
                   </pic:nvPicPr>
                   <pic:blipFill>
-                    <a:blip r:embed="rId11"/>
+                    <a:blip r:embed="rId12"/>
                     <a:stretch>
                       <a:fillRect/>
                     </a:stretch>
@@ -1410,13 +2158,13 @@
     <w:p>
       <w:pPr>
         <w:pStyle w:val="Cmsor2"/>
-        <w:ind w:left="-851"/>
+        <w:ind w:left="-851" w:right="-567"/>
         <w:rPr>
           <w:sz w:val="56"/>
           <w:szCs w:val="56"/>
         </w:rPr>
       </w:pPr>
-      <w:bookmarkStart w:id="8" w:name="_Toc194560031"/>
+      <w:bookmarkStart w:id="10" w:name="_Toc194858733"/>
       <w:r>
         <w:rPr>
           <w:sz w:val="56"/>
@@ -1425,7 +2173,7 @@
         <w:lastRenderedPageBreak/>
         <w:t>Sikertelen bejelentkezés:</w:t>
       </w:r>
-      <w:bookmarkEnd w:id="8"/>
+      <w:bookmarkEnd w:id="10"/>
     </w:p>
     <w:p>
       <w:pPr>
@@ -1474,7 +2222,7 @@
         </w:rPr>
         <w:t xml:space="preserve">Email: </w:t>
       </w:r>
-      <w:hyperlink r:id="rId12" w:history="1">
+      <w:hyperlink r:id="rId13" w:history="1">
         <w:r>
           <w:rPr>
             <w:rStyle w:val="Hiperhivatkozs"/>
@@ -1525,7 +2273,7 @@
                     <pic:cNvPicPr/>
                   </pic:nvPicPr>
                   <pic:blipFill rotWithShape="1">
-                    <a:blip r:embed="rId13"/>
+                    <a:blip r:embed="rId14"/>
                     <a:srcRect b="5019"/>
                     <a:stretch/>
                   </pic:blipFill>
@@ -1556,13 +2304,13 @@
     <w:p>
       <w:pPr>
         <w:pStyle w:val="Cmsor2"/>
-        <w:ind w:left="-851"/>
+        <w:ind w:left="-851" w:right="-567"/>
         <w:rPr>
           <w:sz w:val="56"/>
           <w:szCs w:val="56"/>
         </w:rPr>
       </w:pPr>
-      <w:bookmarkStart w:id="9" w:name="_Toc194560032"/>
+      <w:bookmarkStart w:id="11" w:name="_Toc194858734"/>
       <w:r>
         <w:rPr>
           <w:sz w:val="56"/>
@@ -1570,7 +2318,7 @@
         </w:rPr>
         <w:t>Sikertelen regisztráció:</w:t>
       </w:r>
-      <w:bookmarkEnd w:id="9"/>
+      <w:bookmarkEnd w:id="11"/>
     </w:p>
     <w:p>
       <w:pPr>
@@ -1644,7 +2392,7 @@
         </w:rPr>
         <w:t xml:space="preserve">Email: </w:t>
       </w:r>
-      <w:hyperlink r:id="rId14" w:history="1">
+      <w:hyperlink r:id="rId15" w:history="1">
         <w:r>
           <w:rPr>
             <w:rStyle w:val="Hiperhivatkozs"/>
@@ -1765,7 +2513,7 @@
                     <pic:cNvPicPr/>
                   </pic:nvPicPr>
                   <pic:blipFill>
-                    <a:blip r:embed="rId15"/>
+                    <a:blip r:embed="rId16"/>
                     <a:stretch>
                       <a:fillRect/>
                     </a:stretch>
@@ -1789,13 +2537,13 @@
     <w:p>
       <w:pPr>
         <w:pStyle w:val="Cmsor2"/>
-        <w:ind w:left="-851"/>
+        <w:ind w:left="-851" w:right="-567"/>
         <w:rPr>
           <w:sz w:val="56"/>
           <w:szCs w:val="56"/>
         </w:rPr>
       </w:pPr>
-      <w:bookmarkStart w:id="10" w:name="_Toc194560033"/>
+      <w:bookmarkStart w:id="12" w:name="_Toc194858735"/>
       <w:r>
         <w:rPr>
           <w:sz w:val="56"/>
@@ -1803,7 +2551,7 @@
         </w:rPr>
         <w:t>Teljes oldal letesztelése:</w:t>
       </w:r>
-      <w:bookmarkEnd w:id="10"/>
+      <w:bookmarkEnd w:id="12"/>
     </w:p>
     <w:p>
       <w:pPr>
@@ -1877,7 +2625,7 @@
         </w:rPr>
         <w:t xml:space="preserve">Email: </w:t>
       </w:r>
-      <w:hyperlink r:id="rId16" w:history="1">
+      <w:hyperlink r:id="rId17" w:history="1">
         <w:r>
           <w:rPr>
             <w:rStyle w:val="Hiperhivatkozs"/>
@@ -1951,7 +2699,7 @@
         </w:rPr>
         <w:t xml:space="preserve">Email: </w:t>
       </w:r>
-      <w:hyperlink r:id="rId17" w:history="1">
+      <w:hyperlink r:id="rId18" w:history="1">
         <w:r>
           <w:rPr>
             <w:rStyle w:val="Hiperhivatkozs"/>
@@ -2095,7 +2843,6 @@
           <w:sz w:val="36"/>
           <w:szCs w:val="36"/>
         </w:rPr>
-        <w:lastRenderedPageBreak/>
         <w:drawing>
           <wp:inline distT="0" distB="0" distL="0" distR="0" wp14:anchorId="59950A33" wp14:editId="4736B40A">
             <wp:extent cx="6739200" cy="3600000"/>
@@ -2112,7 +2859,7 @@
                     <pic:cNvPicPr/>
                   </pic:nvPicPr>
                   <pic:blipFill>
-                    <a:blip r:embed="rId18"/>
+                    <a:blip r:embed="rId19"/>
                     <a:stretch>
                       <a:fillRect/>
                     </a:stretch>
@@ -2144,7 +2891,7 @@
 </file>
 
 <file path=word/endnotes.xml><?xml version="1.0" encoding="utf-8"?>
-<w:endnotes xmlns:wpc="http://schemas.microsoft.com/office/word/2010/wordprocessingCanvas" xmlns:cx="http://schemas.microsoft.com/office/drawing/2014/chartex" xmlns:cx1="http://schemas.microsoft.com/office/drawing/2015/9/8/chartex" xmlns:cx2="http://schemas.microsoft.com/office/drawing/2015/10/21/chartex" xmlns:cx3="http://schemas.microsoft.com/office/drawing/2016/5/9/chartex" xmlns:cx4="http://schemas.microsoft.com/office/drawing/2016/5/10/chartex" xmlns:cx5="http://schemas.microsoft.com/office/drawing/2016/5/11/chartex" xmlns:cx6="http://schemas.microsoft.com/office/drawing/2016/5/12/chartex" xmlns:cx7="http://schemas.microsoft.com/office/drawing/2016/5/13/chartex" xmlns:cx8="http://schemas.microsoft.com/office/drawing/2016/5/14/chartex" xmlns:mc="http://schemas.openxmlformats.org/markup-compatibility/2006" xmlns:aink="http://schemas.microsoft.com/office/drawing/2016/ink" xmlns:am3d="http://schemas.microsoft.com/office/drawing/2017/model3d" xmlns:o="urn:schemas-microsoft-com:office:office" xmlns:r="http://schemas.openxmlformats.org/officeDocument/2006/relationships" xmlns:m="http://schemas.openxmlformats.org/officeDocument/2006/math" xmlns:v="urn:schemas-microsoft-com:vml" xmlns:wp14="http://schemas.microsoft.com/office/word/2010/wordprocessingDrawing" xmlns:wp="http://schemas.openxmlformats.org/drawingml/2006/wordprocessingDrawing" xmlns:w10="urn:schemas-microsoft-com:office:word" xmlns:w="http://schemas.openxmlformats.org/wordprocessingml/2006/main" xmlns:w14="http://schemas.microsoft.com/office/word/2010/wordml" xmlns:w15="http://schemas.microsoft.com/office/word/2012/wordml" xmlns:w16cid="http://schemas.microsoft.com/office/word/2016/wordml/cid" xmlns:w16se="http://schemas.microsoft.com/office/word/2015/wordml/symex" xmlns:wpg="http://schemas.microsoft.com/office/word/2010/wordprocessingGroup" xmlns:wpi="http://schemas.microsoft.com/office/word/2010/wordprocessingInk" xmlns:wne="http://schemas.microsoft.com/office/word/2006/wordml" xmlns:wps="http://schemas.microsoft.com/office/word/2010/wordprocessingShape" mc:Ignorable="w14 w15 w16se w16cid wp14">
+<w:endnotes xmlns:wpc="http://schemas.microsoft.com/office/word/2010/wordprocessingCanvas" xmlns:cx="http://schemas.microsoft.com/office/drawing/2014/chartex" xmlns:cx1="http://schemas.microsoft.com/office/drawing/2015/9/8/chartex" xmlns:cx2="http://schemas.microsoft.com/office/drawing/2015/10/21/chartex" xmlns:cx3="http://schemas.microsoft.com/office/drawing/2016/5/9/chartex" xmlns:cx4="http://schemas.microsoft.com/office/drawing/2016/5/10/chartex" xmlns:cx5="http://schemas.microsoft.com/office/drawing/2016/5/11/chartex" xmlns:cx6="http://schemas.microsoft.com/office/drawing/2016/5/12/chartex" xmlns:cx7="http://schemas.microsoft.com/office/drawing/2016/5/13/chartex" xmlns:cx8="http://schemas.microsoft.com/office/drawing/2016/5/14/chartex" xmlns:mc="http://schemas.openxmlformats.org/markup-compatibility/2006" xmlns:aink="http://schemas.microsoft.com/office/drawing/2016/ink" xmlns:am3d="http://schemas.microsoft.com/office/drawing/2017/model3d" xmlns:o="urn:schemas-microsoft-com:office:office" xmlns:oel="http://schemas.microsoft.com/office/2019/extlst" xmlns:r="http://schemas.openxmlformats.org/officeDocument/2006/relationships" xmlns:m="http://schemas.openxmlformats.org/officeDocument/2006/math" xmlns:v="urn:schemas-microsoft-com:vml" xmlns:wp14="http://schemas.microsoft.com/office/word/2010/wordprocessingDrawing" xmlns:wp="http://schemas.openxmlformats.org/drawingml/2006/wordprocessingDrawing" xmlns:w10="urn:schemas-microsoft-com:office:word" xmlns:w="http://schemas.openxmlformats.org/wordprocessingml/2006/main" xmlns:w14="http://schemas.microsoft.com/office/word/2010/wordml" xmlns:w15="http://schemas.microsoft.com/office/word/2012/wordml" xmlns:w16cex="http://schemas.microsoft.com/office/word/2018/wordml/cex" xmlns:w16cid="http://schemas.microsoft.com/office/word/2016/wordml/cid" xmlns:w16="http://schemas.microsoft.com/office/word/2018/wordml" xmlns:w16du="http://schemas.microsoft.com/office/word/2023/wordml/word16du" xmlns:w16sdtdh="http://schemas.microsoft.com/office/word/2020/wordml/sdtdatahash" xmlns:w16sdtfl="http://schemas.microsoft.com/office/word/2024/wordml/sdtformatlock" xmlns:w16se="http://schemas.microsoft.com/office/word/2015/wordml/symex" xmlns:wpg="http://schemas.microsoft.com/office/word/2010/wordprocessingGroup" xmlns:wpi="http://schemas.microsoft.com/office/word/2010/wordprocessingInk" xmlns:wne="http://schemas.microsoft.com/office/word/2006/wordml" xmlns:wps="http://schemas.microsoft.com/office/word/2010/wordprocessingShape" mc:Ignorable="w14 w15 w16se w16cid w16 w16cex w16sdtdh w16sdtfl w16du wp14">
   <w:endnote w:type="separator" w:id="-1">
     <w:p>
       <w:pPr>
@@ -2169,7 +2916,7 @@
 </file>
 
 <file path=word/footnotes.xml><?xml version="1.0" encoding="utf-8"?>
-<w:footnotes xmlns:wpc="http://schemas.microsoft.com/office/word/2010/wordprocessingCanvas" xmlns:cx="http://schemas.microsoft.com/office/drawing/2014/chartex" xmlns:cx1="http://schemas.microsoft.com/office/drawing/2015/9/8/chartex" xmlns:cx2="http://schemas.microsoft.com/office/drawing/2015/10/21/chartex" xmlns:cx3="http://schemas.microsoft.com/office/drawing/2016/5/9/chartex" xmlns:cx4="http://schemas.microsoft.com/office/drawing/2016/5/10/chartex" xmlns:cx5="http://schemas.microsoft.com/office/drawing/2016/5/11/chartex" xmlns:cx6="http://schemas.microsoft.com/office/drawing/2016/5/12/chartex" xmlns:cx7="http://schemas.microsoft.com/office/drawing/2016/5/13/chartex" xmlns:cx8="http://schemas.microsoft.com/office/drawing/2016/5/14/chartex" xmlns:mc="http://schemas.openxmlformats.org/markup-compatibility/2006" xmlns:aink="http://schemas.microsoft.com/office/drawing/2016/ink" xmlns:am3d="http://schemas.microsoft.com/office/drawing/2017/model3d" xmlns:o="urn:schemas-microsoft-com:office:office" xmlns:r="http://schemas.openxmlformats.org/officeDocument/2006/relationships" xmlns:m="http://schemas.openxmlformats.org/officeDocument/2006/math" xmlns:v="urn:schemas-microsoft-com:vml" xmlns:wp14="http://schemas.microsoft.com/office/word/2010/wordprocessingDrawing" xmlns:wp="http://schemas.openxmlformats.org/drawingml/2006/wordprocessingDrawing" xmlns:w10="urn:schemas-microsoft-com:office:word" xmlns:w="http://schemas.openxmlformats.org/wordprocessingml/2006/main" xmlns:w14="http://schemas.microsoft.com/office/word/2010/wordml" xmlns:w15="http://schemas.microsoft.com/office/word/2012/wordml" xmlns:w16cid="http://schemas.microsoft.com/office/word/2016/wordml/cid" xmlns:w16se="http://schemas.microsoft.com/office/word/2015/wordml/symex" xmlns:wpg="http://schemas.microsoft.com/office/word/2010/wordprocessingGroup" xmlns:wpi="http://schemas.microsoft.com/office/word/2010/wordprocessingInk" xmlns:wne="http://schemas.microsoft.com/office/word/2006/wordml" xmlns:wps="http://schemas.microsoft.com/office/word/2010/wordprocessingShape" mc:Ignorable="w14 w15 w16se w16cid wp14">
+<w:footnotes xmlns:wpc="http://schemas.microsoft.com/office/word/2010/wordprocessingCanvas" xmlns:cx="http://schemas.microsoft.com/office/drawing/2014/chartex" xmlns:cx1="http://schemas.microsoft.com/office/drawing/2015/9/8/chartex" xmlns:cx2="http://schemas.microsoft.com/office/drawing/2015/10/21/chartex" xmlns:cx3="http://schemas.microsoft.com/office/drawing/2016/5/9/chartex" xmlns:cx4="http://schemas.microsoft.com/office/drawing/2016/5/10/chartex" xmlns:cx5="http://schemas.microsoft.com/office/drawing/2016/5/11/chartex" xmlns:cx6="http://schemas.microsoft.com/office/drawing/2016/5/12/chartex" xmlns:cx7="http://schemas.microsoft.com/office/drawing/2016/5/13/chartex" xmlns:cx8="http://schemas.microsoft.com/office/drawing/2016/5/14/chartex" xmlns:mc="http://schemas.openxmlformats.org/markup-compatibility/2006" xmlns:aink="http://schemas.microsoft.com/office/drawing/2016/ink" xmlns:am3d="http://schemas.microsoft.com/office/drawing/2017/model3d" xmlns:o="urn:schemas-microsoft-com:office:office" xmlns:oel="http://schemas.microsoft.com/office/2019/extlst" xmlns:r="http://schemas.openxmlformats.org/officeDocument/2006/relationships" xmlns:m="http://schemas.openxmlformats.org/officeDocument/2006/math" xmlns:v="urn:schemas-microsoft-com:vml" xmlns:wp14="http://schemas.microsoft.com/office/word/2010/wordprocessingDrawing" xmlns:wp="http://schemas.openxmlformats.org/drawingml/2006/wordprocessingDrawing" xmlns:w10="urn:schemas-microsoft-com:office:word" xmlns:w="http://schemas.openxmlformats.org/wordprocessingml/2006/main" xmlns:w14="http://schemas.microsoft.com/office/word/2010/wordml" xmlns:w15="http://schemas.microsoft.com/office/word/2012/wordml" xmlns:w16cex="http://schemas.microsoft.com/office/word/2018/wordml/cex" xmlns:w16cid="http://schemas.microsoft.com/office/word/2016/wordml/cid" xmlns:w16="http://schemas.microsoft.com/office/word/2018/wordml" xmlns:w16du="http://schemas.microsoft.com/office/word/2023/wordml/word16du" xmlns:w16sdtdh="http://schemas.microsoft.com/office/word/2020/wordml/sdtdatahash" xmlns:w16sdtfl="http://schemas.microsoft.com/office/word/2024/wordml/sdtformatlock" xmlns:w16se="http://schemas.microsoft.com/office/word/2015/wordml/symex" xmlns:wpg="http://schemas.microsoft.com/office/word/2010/wordprocessingGroup" xmlns:wpi="http://schemas.microsoft.com/office/word/2010/wordprocessingInk" xmlns:wne="http://schemas.microsoft.com/office/word/2006/wordml" xmlns:wps="http://schemas.microsoft.com/office/word/2010/wordprocessingShape" mc:Ignorable="w14 w15 w16se w16cid w16 w16cex w16sdtdh w16sdtfl w16du wp14">
   <w:footnote w:type="separator" w:id="-1">
     <w:p>
       <w:pPr>
@@ -2194,7 +2941,7 @@
 </file>
 
 <file path=word/styles.xml><?xml version="1.0" encoding="utf-8"?>
-<w:styles xmlns:mc="http://schemas.openxmlformats.org/markup-compatibility/2006" xmlns:r="http://schemas.openxmlformats.org/officeDocument/2006/relationships" xmlns:w="http://schemas.openxmlformats.org/wordprocessingml/2006/main" xmlns:w14="http://schemas.microsoft.com/office/word/2010/wordml" xmlns:w15="http://schemas.microsoft.com/office/word/2012/wordml" xmlns:w16cid="http://schemas.microsoft.com/office/word/2016/wordml/cid" xmlns:w16se="http://schemas.microsoft.com/office/word/2015/wordml/symex" mc:Ignorable="w14 w15 w16se w16cid">
+<w:styles xmlns:mc="http://schemas.openxmlformats.org/markup-compatibility/2006" xmlns:r="http://schemas.openxmlformats.org/officeDocument/2006/relationships" xmlns:w="http://schemas.openxmlformats.org/wordprocessingml/2006/main" xmlns:w14="http://schemas.microsoft.com/office/word/2010/wordml" xmlns:w15="http://schemas.microsoft.com/office/word/2012/wordml" xmlns:w16cex="http://schemas.microsoft.com/office/word/2018/wordml/cex" xmlns:w16cid="http://schemas.microsoft.com/office/word/2016/wordml/cid" xmlns:w16="http://schemas.microsoft.com/office/word/2018/wordml" xmlns:w16du="http://schemas.microsoft.com/office/word/2023/wordml/word16du" xmlns:w16sdtdh="http://schemas.microsoft.com/office/word/2020/wordml/sdtdatahash" xmlns:w16sdtfl="http://schemas.microsoft.com/office/word/2024/wordml/sdtformatlock" xmlns:w16se="http://schemas.microsoft.com/office/word/2015/wordml/symex" mc:Ignorable="w14 w15 w16se w16cid w16 w16cex w16sdtdh w16sdtfl w16du">
   <w:docDefaults>
     <w:rPrDefault>
       <w:rPr>
@@ -2210,7 +2957,7 @@
       </w:pPr>
     </w:pPrDefault>
   </w:docDefaults>
-  <w:latentStyles w:defLockedState="0" w:defUIPriority="99" w:defSemiHidden="0" w:defUnhideWhenUsed="0" w:defQFormat="0" w:count="375">
+  <w:latentStyles w:defLockedState="0" w:defUIPriority="99" w:defSemiHidden="0" w:defUnhideWhenUsed="0" w:defQFormat="0" w:count="376">
     <w:lsdException w:name="Normal" w:uiPriority="0" w:qFormat="1"/>
     <w:lsdException w:name="heading 1" w:uiPriority="9" w:qFormat="1"/>
     <w:lsdException w:name="heading 2" w:semiHidden="1" w:uiPriority="9" w:unhideWhenUsed="1" w:qFormat="1"/>
@@ -2586,6 +3333,7 @@
     <w:lsdException w:name="Smart Hyperlink" w:semiHidden="1" w:unhideWhenUsed="1"/>
     <w:lsdException w:name="Hashtag" w:semiHidden="1" w:unhideWhenUsed="1"/>
     <w:lsdException w:name="Unresolved Mention" w:semiHidden="1" w:unhideWhenUsed="1"/>
+    <w:lsdException w:name="Smart Link" w:semiHidden="1" w:unhideWhenUsed="1"/>
   </w:latentStyles>
   <w:style w:type="paragraph" w:default="1" w:styleId="Norml">
     <w:name w:val="Normal"/>

</xml_diff>